<commit_message>
moodboard png + moodboard in word file
</commit_message>
<xml_diff>
--- a/word_files/Documentatie_Horeca.docx
+++ b/word_files/Documentatie_Horeca.docx
@@ -1717,48 +1717,53 @@
           <w:lang w:val="nl-NL"/>
         </w:rPr>
       </w:pPr>
-    </w:p>
-    <w:p>
-      <w:pPr>
-        <w:rPr>
-          <w:lang w:val="nl-NL"/>
-        </w:rPr>
-      </w:pPr>
-    </w:p>
-    <w:p>
-      <w:pPr>
-        <w:rPr>
-          <w:lang w:val="nl-NL"/>
-        </w:rPr>
-      </w:pPr>
-    </w:p>
-    <w:p>
-      <w:pPr>
-        <w:rPr>
-          <w:lang w:val="nl-NL"/>
-        </w:rPr>
-      </w:pPr>
-    </w:p>
-    <w:p>
-      <w:pPr>
-        <w:rPr>
-          <w:lang w:val="nl-NL"/>
-        </w:rPr>
-      </w:pPr>
-    </w:p>
-    <w:p>
-      <w:pPr>
-        <w:rPr>
-          <w:lang w:val="nl-NL"/>
-        </w:rPr>
-      </w:pPr>
-    </w:p>
-    <w:p>
-      <w:pPr>
-        <w:rPr>
-          <w:lang w:val="nl-NL"/>
-        </w:rPr>
-      </w:pPr>
+      <w:r>
+        <w:rPr>
+          <w:noProof/>
+          <w:lang w:val="nl-NL"/>
+        </w:rPr>
+        <w:drawing>
+          <wp:inline distT="0" distB="0" distL="0" distR="0" wp14:anchorId="26A2B2F6" wp14:editId="09D59FC1">
+            <wp:extent cx="5760720" cy="3627755"/>
+            <wp:effectExtent l="0" t="0" r="0" b="0"/>
+            <wp:docPr id="1" name="Picture 1" descr="A collage of food&#10;&#10;Description automatically generated with low confidence"/>
+            <wp:cNvGraphicFramePr>
+              <a:graphicFrameLocks xmlns:a="http://schemas.openxmlformats.org/drawingml/2006/main" noChangeAspect="1"/>
+            </wp:cNvGraphicFramePr>
+            <a:graphic xmlns:a="http://schemas.openxmlformats.org/drawingml/2006/main">
+              <a:graphicData uri="http://schemas.openxmlformats.org/drawingml/2006/picture">
+                <pic:pic xmlns:pic="http://schemas.openxmlformats.org/drawingml/2006/picture">
+                  <pic:nvPicPr>
+                    <pic:cNvPr id="1" name="Picture 1" descr="A collage of food&#10;&#10;Description automatically generated with low confidence"/>
+                    <pic:cNvPicPr/>
+                  </pic:nvPicPr>
+                  <pic:blipFill>
+                    <a:blip r:embed="rId9" cstate="print">
+                      <a:extLst>
+                        <a:ext uri="{28A0092B-C50C-407E-A947-70E740481C1C}">
+                          <a14:useLocalDpi xmlns:a14="http://schemas.microsoft.com/office/drawing/2010/main" val="0"/>
+                        </a:ext>
+                      </a:extLst>
+                    </a:blip>
+                    <a:stretch>
+                      <a:fillRect/>
+                    </a:stretch>
+                  </pic:blipFill>
+                  <pic:spPr>
+                    <a:xfrm>
+                      <a:off x="0" y="0"/>
+                      <a:ext cx="5760720" cy="3627755"/>
+                    </a:xfrm>
+                    <a:prstGeom prst="rect">
+                      <a:avLst/>
+                    </a:prstGeom>
+                  </pic:spPr>
+                </pic:pic>
+              </a:graphicData>
+            </a:graphic>
+          </wp:inline>
+        </w:drawing>
+      </w:r>
     </w:p>
     <w:p>
       <w:pPr>
@@ -1888,6 +1893,7 @@
           <w:szCs w:val="72"/>
           <w:lang w:val="nl-NL"/>
         </w:rPr>
+        <w:lastRenderedPageBreak/>
         <w:t>S</w:t>
       </w:r>
       <w:r>
@@ -1899,6 +1905,174 @@
         <w:t>toryboards</w:t>
       </w:r>
       <w:bookmarkEnd w:id="2"/>
+    </w:p>
+    <w:p>
+      <w:pPr>
+        <w:rPr>
+          <w:lang w:val="nl-NL"/>
+        </w:rPr>
+      </w:pPr>
+    </w:p>
+    <w:p>
+      <w:pPr>
+        <w:rPr>
+          <w:lang w:val="nl-NL"/>
+        </w:rPr>
+      </w:pPr>
+    </w:p>
+    <w:p>
+      <w:pPr>
+        <w:rPr>
+          <w:lang w:val="nl-NL"/>
+        </w:rPr>
+      </w:pPr>
+    </w:p>
+    <w:p>
+      <w:pPr>
+        <w:rPr>
+          <w:lang w:val="nl-NL"/>
+        </w:rPr>
+      </w:pPr>
+    </w:p>
+    <w:p>
+      <w:pPr>
+        <w:rPr>
+          <w:lang w:val="nl-NL"/>
+        </w:rPr>
+      </w:pPr>
+    </w:p>
+    <w:p>
+      <w:pPr>
+        <w:rPr>
+          <w:lang w:val="nl-NL"/>
+        </w:rPr>
+      </w:pPr>
+    </w:p>
+    <w:p>
+      <w:pPr>
+        <w:rPr>
+          <w:lang w:val="nl-NL"/>
+        </w:rPr>
+      </w:pPr>
+    </w:p>
+    <w:p>
+      <w:pPr>
+        <w:rPr>
+          <w:lang w:val="nl-NL"/>
+        </w:rPr>
+      </w:pPr>
+    </w:p>
+    <w:p>
+      <w:pPr>
+        <w:rPr>
+          <w:lang w:val="nl-NL"/>
+        </w:rPr>
+      </w:pPr>
+    </w:p>
+    <w:p>
+      <w:pPr>
+        <w:rPr>
+          <w:lang w:val="nl-NL"/>
+        </w:rPr>
+      </w:pPr>
+    </w:p>
+    <w:p>
+      <w:pPr>
+        <w:rPr>
+          <w:lang w:val="nl-NL"/>
+        </w:rPr>
+      </w:pPr>
+    </w:p>
+    <w:p>
+      <w:pPr>
+        <w:rPr>
+          <w:lang w:val="nl-NL"/>
+        </w:rPr>
+      </w:pPr>
+    </w:p>
+    <w:p>
+      <w:pPr>
+        <w:rPr>
+          <w:lang w:val="nl-NL"/>
+        </w:rPr>
+      </w:pPr>
+    </w:p>
+    <w:p>
+      <w:pPr>
+        <w:rPr>
+          <w:lang w:val="nl-NL"/>
+        </w:rPr>
+      </w:pPr>
+    </w:p>
+    <w:p>
+      <w:pPr>
+        <w:rPr>
+          <w:lang w:val="nl-NL"/>
+        </w:rPr>
+      </w:pPr>
+    </w:p>
+    <w:p>
+      <w:pPr>
+        <w:rPr>
+          <w:lang w:val="nl-NL"/>
+        </w:rPr>
+      </w:pPr>
+    </w:p>
+    <w:p>
+      <w:pPr>
+        <w:rPr>
+          <w:lang w:val="nl-NL"/>
+        </w:rPr>
+      </w:pPr>
+    </w:p>
+    <w:p>
+      <w:pPr>
+        <w:rPr>
+          <w:lang w:val="nl-NL"/>
+        </w:rPr>
+      </w:pPr>
+    </w:p>
+    <w:p>
+      <w:pPr>
+        <w:rPr>
+          <w:lang w:val="nl-NL"/>
+        </w:rPr>
+      </w:pPr>
+    </w:p>
+    <w:p>
+      <w:pPr>
+        <w:rPr>
+          <w:lang w:val="nl-NL"/>
+        </w:rPr>
+      </w:pPr>
+    </w:p>
+    <w:p>
+      <w:pPr>
+        <w:rPr>
+          <w:lang w:val="nl-NL"/>
+        </w:rPr>
+      </w:pPr>
+    </w:p>
+    <w:p>
+      <w:pPr>
+        <w:rPr>
+          <w:lang w:val="nl-NL"/>
+        </w:rPr>
+      </w:pPr>
+    </w:p>
+    <w:p>
+      <w:pPr>
+        <w:rPr>
+          <w:lang w:val="nl-NL"/>
+        </w:rPr>
+      </w:pPr>
+    </w:p>
+    <w:p>
+      <w:pPr>
+        <w:rPr>
+          <w:lang w:val="nl-NL"/>
+        </w:rPr>
+      </w:pPr>
     </w:p>
     <w:p>
       <w:pPr>
@@ -2149,7 +2323,7 @@
         </w:rPr>
         <w:t xml:space="preserve"> - </w:t>
       </w:r>
-      <w:hyperlink r:id="rId9" w:history="1">
+      <w:hyperlink r:id="rId10" w:history="1">
         <w:r>
           <w:rPr>
             <w:rStyle w:val="Hyperlink"/>
@@ -2189,7 +2363,7 @@
         </w:rPr>
         <w:t xml:space="preserve"> - </w:t>
       </w:r>
-      <w:hyperlink r:id="rId10" w:history="1">
+      <w:hyperlink r:id="rId11" w:history="1">
         <w:r>
           <w:rPr>
             <w:rStyle w:val="Hyperlink"/>
@@ -2238,27 +2412,13 @@
           <w:lang w:val="nl-NL"/>
         </w:rPr>
       </w:pPr>
-      <w:hyperlink r:id="rId11" w:history="1">
+      <w:hyperlink r:id="rId12" w:history="1">
         <w:r>
           <w:rPr>
             <w:rStyle w:val="Hyperlink"/>
             <w:lang w:val="nl-NL"/>
           </w:rPr>
-          <w:t>https://www.thejaneant</w:t>
-        </w:r>
-        <w:r>
-          <w:rPr>
-            <w:rStyle w:val="Hyperlink"/>
-            <w:lang w:val="nl-NL"/>
-          </w:rPr>
-          <w:t>w</w:t>
-        </w:r>
-        <w:r>
-          <w:rPr>
-            <w:rStyle w:val="Hyperlink"/>
-            <w:lang w:val="nl-NL"/>
-          </w:rPr>
-          <w:t>erp.com/</w:t>
+          <w:t>https://www.thejaneantwerp.com/</w:t>
         </w:r>
       </w:hyperlink>
     </w:p>
@@ -2268,7 +2428,7 @@
           <w:lang w:val="nl-NL"/>
         </w:rPr>
       </w:pPr>
-      <w:hyperlink r:id="rId12" w:history="1">
+      <w:hyperlink r:id="rId13" w:history="1">
         <w:r>
           <w:rPr>
             <w:rStyle w:val="Hyperlink"/>
@@ -2284,7 +2444,7 @@
           <w:lang w:val="nl-NL"/>
         </w:rPr>
       </w:pPr>
-      <w:hyperlink r:id="rId13" w:history="1">
+      <w:hyperlink r:id="rId14" w:history="1">
         <w:r>
           <w:rPr>
             <w:rStyle w:val="Hyperlink"/>
@@ -2491,15 +2651,7 @@
           <w:bCs/>
           <w:lang w:val="nl-NL"/>
         </w:rPr>
-        <w:t>Quintis</w:t>
-      </w:r>
-      <w:r>
-        <w:rPr>
-          <w:b/>
-          <w:bCs/>
-          <w:lang w:val="nl-NL"/>
-        </w:rPr>
-        <w:t>:</w:t>
+        <w:t>Quintis:</w:t>
       </w:r>
     </w:p>
     <w:p>
@@ -3706,7 +3858,7 @@
       <w:r>
         <w:t xml:space="preserve"> </w:t>
       </w:r>
-      <w:hyperlink r:id="rId14" w:history="1">
+      <w:hyperlink r:id="rId15" w:history="1">
         <w:r>
           <w:rPr>
             <w:rStyle w:val="Hyperlink"/>
@@ -3960,7 +4112,7 @@
       </w:pPr>
     </w:p>
     <w:sectPr>
-      <w:footerReference w:type="default" r:id="rId15"/>
+      <w:footerReference w:type="default" r:id="rId16"/>
       <w:pgSz w:w="11906" w:h="16838"/>
       <w:pgMar w:top="1417" w:right="1417" w:bottom="1417" w:left="1417" w:header="708" w:footer="708" w:gutter="0"/>
       <w:pgNumType w:start="0"/>

</xml_diff>

<commit_message>
Aanpassing van de challenge doelen/resultaten beter uitgewerkt
.
</commit_message>
<xml_diff>
--- a/word_files/Documentatie_Horeca.docx
+++ b/word_files/Documentatie_Horeca.docx
@@ -104,6 +104,7 @@
                                   <w:dataBinding w:prefixMappings="xmlns:ns0='http://schemas.openxmlformats.org/package/2006/metadata/core-properties' xmlns:ns1='http://purl.org/dc/elements/1.1/'" w:xpath="/ns0:coreProperties[1]/ns1:title[1]" w:storeItemID="{6C3C8BC8-F283-45AE-878A-BAB7291924A1}"/>
                                   <w:text/>
                                 </w:sdtPr>
+                                <w:sdtEndPr/>
                                 <w:sdtContent>
                                   <w:p>
                                     <w:pPr>
@@ -164,6 +165,7 @@
                                   <w:dataBinding w:prefixMappings="xmlns:ns0='http://schemas.microsoft.com/office/2006/coverPageProps'" w:xpath="/ns0:CoverPageProperties[1]/ns0:Abstract[1]" w:storeItemID="{55AF091B-3C7A-41E3-B477-F2FDAA23CFDA}"/>
                                   <w:text/>
                                 </w:sdtPr>
+                                <w:sdtEndPr/>
                                 <w:sdtContent>
                                   <w:p>
                                     <w:pPr>
@@ -232,6 +234,7 @@
                             <w:dataBinding w:prefixMappings="xmlns:ns0='http://schemas.openxmlformats.org/package/2006/metadata/core-properties' xmlns:ns1='http://purl.org/dc/elements/1.1/'" w:xpath="/ns0:coreProperties[1]/ns1:title[1]" w:storeItemID="{6C3C8BC8-F283-45AE-878A-BAB7291924A1}"/>
                             <w:text/>
                           </w:sdtPr>
+                          <w:sdtEndPr/>
                           <w:sdtContent>
                             <w:p>
                               <w:pPr>
@@ -292,6 +295,7 @@
                             <w:dataBinding w:prefixMappings="xmlns:ns0='http://schemas.microsoft.com/office/2006/coverPageProps'" w:xpath="/ns0:CoverPageProperties[1]/ns0:Abstract[1]" w:storeItemID="{55AF091B-3C7A-41E3-B477-F2FDAA23CFDA}"/>
                             <w:text/>
                           </w:sdtPr>
+                          <w:sdtEndPr/>
                           <w:sdtContent>
                             <w:p>
                               <w:pPr>
@@ -414,6 +418,7 @@
                                   <w:dataBinding w:prefixMappings="xmlns:ns0='http://schemas.openxmlformats.org/package/2006/metadata/core-properties' xmlns:ns1='http://purl.org/dc/elements/1.1/'" w:xpath="/ns0:coreProperties[1]/ns1:subject[1]" w:storeItemID="{6C3C8BC8-F283-45AE-878A-BAB7291924A1}"/>
                                   <w:text/>
                                 </w:sdtPr>
+                                <w:sdtEndPr/>
                                 <w:sdtContent>
                                   <w:p>
                                     <w:pPr>
@@ -423,12 +428,21 @@
                                         <w:color w:val="FFFFFF" w:themeColor="background1"/>
                                       </w:rPr>
                                     </w:pPr>
+                                    <w:proofErr w:type="spellStart"/>
                                     <w:r>
                                       <w:rPr>
                                         <w:rFonts w:cstheme="minorBidi"/>
                                         <w:color w:val="FFFFFF" w:themeColor="background1"/>
                                       </w:rPr>
-                                      <w:t>Groep: 1</w:t>
+                                      <w:t>Groep</w:t>
+                                    </w:r>
+                                    <w:proofErr w:type="spellEnd"/>
+                                    <w:r>
+                                      <w:rPr>
+                                        <w:rFonts w:cstheme="minorBidi"/>
+                                        <w:color w:val="FFFFFF" w:themeColor="background1"/>
+                                      </w:rPr>
+                                      <w:t>: 1</w:t>
                                     </w:r>
                                   </w:p>
                                 </w:sdtContent>
@@ -469,6 +483,7 @@
                             <w:dataBinding w:prefixMappings="xmlns:ns0='http://schemas.openxmlformats.org/package/2006/metadata/core-properties' xmlns:ns1='http://purl.org/dc/elements/1.1/'" w:xpath="/ns0:coreProperties[1]/ns1:subject[1]" w:storeItemID="{6C3C8BC8-F283-45AE-878A-BAB7291924A1}"/>
                             <w:text/>
                           </w:sdtPr>
+                          <w:sdtEndPr/>
                           <w:sdtContent>
                             <w:p>
                               <w:pPr>
@@ -478,12 +493,21 @@
                                   <w:color w:val="FFFFFF" w:themeColor="background1"/>
                                 </w:rPr>
                               </w:pPr>
+                              <w:proofErr w:type="spellStart"/>
                               <w:r>
                                 <w:rPr>
                                   <w:rFonts w:cstheme="minorBidi"/>
                                   <w:color w:val="FFFFFF" w:themeColor="background1"/>
                                 </w:rPr>
-                                <w:t>Groep: 1</w:t>
+                                <w:t>Groep</w:t>
+                              </w:r>
+                              <w:proofErr w:type="spellEnd"/>
+                              <w:r>
+                                <w:rPr>
+                                  <w:rFonts w:cstheme="minorBidi"/>
+                                  <w:color w:val="FFFFFF" w:themeColor="background1"/>
+                                </w:rPr>
+                                <w:t>: 1</w:t>
                               </w:r>
                             </w:p>
                           </w:sdtContent>
@@ -1954,6 +1978,7 @@
         </w:rPr>
       </w:pPr>
       <w:bookmarkStart w:id="3" w:name="_Toc116631222"/>
+      <w:proofErr w:type="spellStart"/>
       <w:r>
         <w:rPr>
           <w:sz w:val="72"/>
@@ -1964,6 +1989,7 @@
         <w:t>Leanboard</w:t>
       </w:r>
       <w:bookmarkEnd w:id="3"/>
+      <w:proofErr w:type="spellEnd"/>
     </w:p>
     <w:p>
       <w:pPr>
@@ -1973,6 +1999,7 @@
         </w:rPr>
       </w:pPr>
       <w:bookmarkStart w:id="4" w:name="_Toc116631223"/>
+      <w:proofErr w:type="spellStart"/>
       <w:r>
         <w:rPr>
           <w:lang w:val="nl-NL"/>
@@ -1980,24 +2007,95 @@
         <w:t>Orientatie</w:t>
       </w:r>
       <w:bookmarkEnd w:id="4"/>
-    </w:p>
-    <w:p>
-      <w:pPr>
-        <w:rPr>
-          <w:lang w:val="nl-NL"/>
-        </w:rPr>
-      </w:pPr>
-      <w:r>
-        <w:rPr>
-          <w:lang w:val="nl-NL"/>
-        </w:rPr>
-        <w:t xml:space="preserve">We zijn begonnen met de Orientatie voor  de challenge zodat we wisten </w:t>
-      </w:r>
-      <w:r>
-        <w:rPr>
-          <w:lang w:val="nl-NL"/>
-        </w:rPr>
-        <w:t>hoe een proffesionele horeca website eruit ziet en hoe je een proffesionele menu kaart kan maken, na deze 2 stappen zijn wij begonnen met orieneren via google</w:t>
+      <w:proofErr w:type="spellEnd"/>
+    </w:p>
+    <w:p>
+      <w:pPr>
+        <w:rPr>
+          <w:lang w:val="nl-NL"/>
+        </w:rPr>
+      </w:pPr>
+      <w:r>
+        <w:rPr>
+          <w:lang w:val="nl-NL"/>
+        </w:rPr>
+        <w:t xml:space="preserve">We zijn begonnen met de </w:t>
+      </w:r>
+      <w:proofErr w:type="spellStart"/>
+      <w:r>
+        <w:rPr>
+          <w:lang w:val="nl-NL"/>
+        </w:rPr>
+        <w:t>Orientatie</w:t>
+      </w:r>
+      <w:proofErr w:type="spellEnd"/>
+      <w:r>
+        <w:rPr>
+          <w:lang w:val="nl-NL"/>
+        </w:rPr>
+        <w:t xml:space="preserve"> voor  de </w:t>
+      </w:r>
+      <w:proofErr w:type="spellStart"/>
+      <w:r>
+        <w:rPr>
+          <w:lang w:val="nl-NL"/>
+        </w:rPr>
+        <w:t>challenge</w:t>
+      </w:r>
+      <w:proofErr w:type="spellEnd"/>
+      <w:r>
+        <w:rPr>
+          <w:lang w:val="nl-NL"/>
+        </w:rPr>
+        <w:t xml:space="preserve"> zodat we wisten </w:t>
+      </w:r>
+      <w:r>
+        <w:rPr>
+          <w:lang w:val="nl-NL"/>
+        </w:rPr>
+        <w:t xml:space="preserve">hoe een </w:t>
+      </w:r>
+      <w:proofErr w:type="spellStart"/>
+      <w:r>
+        <w:rPr>
+          <w:lang w:val="nl-NL"/>
+        </w:rPr>
+        <w:t>proffesionele</w:t>
+      </w:r>
+      <w:proofErr w:type="spellEnd"/>
+      <w:r>
+        <w:rPr>
+          <w:lang w:val="nl-NL"/>
+        </w:rPr>
+        <w:t xml:space="preserve"> horeca website eruit ziet en hoe je een </w:t>
+      </w:r>
+      <w:proofErr w:type="spellStart"/>
+      <w:r>
+        <w:rPr>
+          <w:lang w:val="nl-NL"/>
+        </w:rPr>
+        <w:t>proffesionele</w:t>
+      </w:r>
+      <w:proofErr w:type="spellEnd"/>
+      <w:r>
+        <w:rPr>
+          <w:lang w:val="nl-NL"/>
+        </w:rPr>
+        <w:t xml:space="preserve"> menu kaart kan maken, na deze 2 stappen zijn wij begonnen met </w:t>
+      </w:r>
+      <w:proofErr w:type="spellStart"/>
+      <w:r>
+        <w:rPr>
+          <w:lang w:val="nl-NL"/>
+        </w:rPr>
+        <w:t>orieneren</w:t>
+      </w:r>
+      <w:proofErr w:type="spellEnd"/>
+      <w:r>
+        <w:rPr>
+          <w:lang w:val="nl-NL"/>
+        </w:rPr>
+        <w:t xml:space="preserve"> via google</w:t>
       </w:r>
       <w:r>
         <w:rPr>
@@ -2014,13 +2112,23 @@
           <w:lang w:val="nl-NL"/>
         </w:rPr>
       </w:pPr>
+      <w:proofErr w:type="spellStart"/>
       <w:r>
         <w:rPr>
           <w:b/>
           <w:bCs/>
           <w:lang w:val="nl-NL"/>
         </w:rPr>
-        <w:t>Orientatie ↓</w:t>
+        <w:t>Orientatie</w:t>
+      </w:r>
+      <w:proofErr w:type="spellEnd"/>
+      <w:r>
+        <w:rPr>
+          <w:b/>
+          <w:bCs/>
+          <w:lang w:val="nl-NL"/>
+        </w:rPr>
+        <w:t xml:space="preserve"> ↓</w:t>
       </w:r>
     </w:p>
     <w:p>
@@ -2258,20 +2366,31 @@
           <w:bCs/>
           <w:lang w:val="nl-NL"/>
         </w:rPr>
-        <w:t>horeca webistes</w:t>
-      </w:r>
+        <w:t xml:space="preserve">horeca </w:t>
+      </w:r>
+      <w:proofErr w:type="spellStart"/>
       <w:r>
         <w:rPr>
           <w:b/>
           <w:bCs/>
           <w:lang w:val="nl-NL"/>
         </w:rPr>
+        <w:t>webistes</w:t>
+      </w:r>
+      <w:proofErr w:type="spellEnd"/>
+      <w:r>
+        <w:rPr>
+          <w:b/>
+          <w:bCs/>
+          <w:lang w:val="nl-NL"/>
+        </w:rPr>
         <w:t xml:space="preserve"> ↓</w:t>
       </w:r>
     </w:p>
     <w:p>
       <w:pPr>
         <w:rPr>
+          <w:rStyle w:val="Hyperlink"/>
           <w:lang w:val="nl-NL"/>
         </w:rPr>
       </w:pPr>
@@ -2288,6 +2407,160 @@
     <w:p>
       <w:pPr>
         <w:rPr>
+          <w:color w:val="000000" w:themeColor="text1"/>
+          <w:lang w:val="nl-NL"/>
+          <w14:shadow w14:blurRad="38100" w14:dist="19050" w14:dir="2700000" w14:sx="100000" w14:sy="100000" w14:kx="0" w14:ky="0" w14:algn="tl">
+            <w14:schemeClr w14:val="dk1">
+              <w14:alpha w14:val="60000"/>
+            </w14:schemeClr>
+          </w14:shadow>
+          <w14:textOutline w14:w="0" w14:cap="flat" w14:cmpd="sng" w14:algn="ctr">
+            <w14:noFill/>
+            <w14:prstDash w14:val="solid"/>
+            <w14:round/>
+          </w14:textOutline>
+        </w:rPr>
+      </w:pPr>
+      <w:r>
+        <w:rPr>
+          <w:rStyle w:val="Hyperlink"/>
+          <w:color w:val="000000" w:themeColor="text1"/>
+          <w:u w:val="none"/>
+          <w:lang w:val="nl-NL"/>
+          <w14:shadow w14:blurRad="38100" w14:dist="19050" w14:dir="2700000" w14:sx="100000" w14:sy="100000" w14:kx="0" w14:ky="0" w14:algn="tl">
+            <w14:schemeClr w14:val="dk1">
+              <w14:alpha w14:val="60000"/>
+            </w14:schemeClr>
+          </w14:shadow>
+          <w14:textOutline w14:w="0" w14:cap="flat" w14:cmpd="sng" w14:algn="ctr">
+            <w14:noFill/>
+            <w14:prstDash w14:val="solid"/>
+            <w14:round/>
+          </w14:textOutline>
+        </w:rPr>
+        <w:t xml:space="preserve">We hebben hier gezien dat de website een strakke </w:t>
+      </w:r>
+      <w:proofErr w:type="spellStart"/>
+      <w:r>
+        <w:rPr>
+          <w:rStyle w:val="Hyperlink"/>
+          <w:color w:val="000000" w:themeColor="text1"/>
+          <w:u w:val="none"/>
+          <w:lang w:val="nl-NL"/>
+          <w14:shadow w14:blurRad="38100" w14:dist="19050" w14:dir="2700000" w14:sx="100000" w14:sy="100000" w14:kx="0" w14:ky="0" w14:algn="tl">
+            <w14:schemeClr w14:val="dk1">
+              <w14:alpha w14:val="60000"/>
+            </w14:schemeClr>
+          </w14:shadow>
+          <w14:textOutline w14:w="0" w14:cap="flat" w14:cmpd="sng" w14:algn="ctr">
+            <w14:noFill/>
+            <w14:prstDash w14:val="solid"/>
+            <w14:round/>
+          </w14:textOutline>
+        </w:rPr>
+        <w:t>layout</w:t>
+      </w:r>
+      <w:proofErr w:type="spellEnd"/>
+      <w:r>
+        <w:rPr>
+          <w:rStyle w:val="Hyperlink"/>
+          <w:color w:val="000000" w:themeColor="text1"/>
+          <w:u w:val="none"/>
+          <w:lang w:val="nl-NL"/>
+          <w14:shadow w14:blurRad="38100" w14:dist="19050" w14:dir="2700000" w14:sx="100000" w14:sy="100000" w14:kx="0" w14:ky="0" w14:algn="tl">
+            <w14:schemeClr w14:val="dk1">
+              <w14:alpha w14:val="60000"/>
+            </w14:schemeClr>
+          </w14:shadow>
+          <w14:textOutline w14:w="0" w14:cap="flat" w14:cmpd="sng" w14:algn="ctr">
+            <w14:noFill/>
+            <w14:prstDash w14:val="solid"/>
+            <w14:round/>
+          </w14:textOutline>
+        </w:rPr>
+        <w:t xml:space="preserve"> en</w:t>
+      </w:r>
+      <w:r>
+        <w:rPr>
+          <w:rStyle w:val="Hyperlink"/>
+          <w:color w:val="000000" w:themeColor="text1"/>
+          <w:u w:val="none"/>
+          <w:lang w:val="nl-NL"/>
+          <w14:shadow w14:blurRad="38100" w14:dist="19050" w14:dir="2700000" w14:sx="100000" w14:sy="100000" w14:kx="0" w14:ky="0" w14:algn="tl">
+            <w14:schemeClr w14:val="dk1">
+              <w14:alpha w14:val="60000"/>
+            </w14:schemeClr>
+          </w14:shadow>
+          <w14:textOutline w14:w="0" w14:cap="flat" w14:cmpd="sng" w14:algn="ctr">
+            <w14:noFill/>
+            <w14:prstDash w14:val="solid"/>
+            <w14:round/>
+          </w14:textOutline>
+        </w:rPr>
+        <w:t xml:space="preserve"> een minimalistische </w:t>
+      </w:r>
+      <w:r>
+        <w:rPr>
+          <w:rStyle w:val="Hyperlink"/>
+          <w:color w:val="000000" w:themeColor="text1"/>
+          <w:u w:val="none"/>
+          <w:lang w:val="nl-NL"/>
+          <w14:shadow w14:blurRad="38100" w14:dist="19050" w14:dir="2700000" w14:sx="100000" w14:sy="100000" w14:kx="0" w14:ky="0" w14:algn="tl">
+            <w14:schemeClr w14:val="dk1">
+              <w14:alpha w14:val="60000"/>
+            </w14:schemeClr>
+          </w14:shadow>
+          <w14:textOutline w14:w="0" w14:cap="flat" w14:cmpd="sng" w14:algn="ctr">
+            <w14:noFill/>
+            <w14:prstDash w14:val="solid"/>
+            <w14:round/>
+          </w14:textOutline>
+        </w:rPr>
+        <w:t>maar overzichtelijk look</w:t>
+      </w:r>
+      <w:r>
+        <w:rPr>
+          <w:rStyle w:val="Hyperlink"/>
+          <w:color w:val="000000" w:themeColor="text1"/>
+          <w:u w:val="none"/>
+          <w:lang w:val="nl-NL"/>
+          <w14:shadow w14:blurRad="38100" w14:dist="19050" w14:dir="2700000" w14:sx="100000" w14:sy="100000" w14:kx="0" w14:ky="0" w14:algn="tl">
+            <w14:schemeClr w14:val="dk1">
+              <w14:alpha w14:val="60000"/>
+            </w14:schemeClr>
+          </w14:shadow>
+          <w14:textOutline w14:w="0" w14:cap="flat" w14:cmpd="sng" w14:algn="ctr">
+            <w14:noFill/>
+            <w14:prstDash w14:val="solid"/>
+            <w14:round/>
+          </w14:textOutline>
+        </w:rPr>
+        <w:t xml:space="preserve"> heeft.</w:t>
+      </w:r>
+      <w:r>
+        <w:rPr>
+          <w:rStyle w:val="Hyperlink"/>
+          <w:color w:val="000000" w:themeColor="text1"/>
+          <w:u w:val="none"/>
+          <w:lang w:val="nl-NL"/>
+          <w14:shadow w14:blurRad="38100" w14:dist="19050" w14:dir="2700000" w14:sx="100000" w14:sy="100000" w14:kx="0" w14:ky="0" w14:algn="tl">
+            <w14:schemeClr w14:val="dk1">
+              <w14:alpha w14:val="60000"/>
+            </w14:schemeClr>
+          </w14:shadow>
+          <w14:textOutline w14:w="0" w14:cap="flat" w14:cmpd="sng" w14:algn="ctr">
+            <w14:noFill/>
+            <w14:prstDash w14:val="solid"/>
+            <w14:round/>
+          </w14:textOutline>
+        </w:rPr>
+        <w:t xml:space="preserve"> </w:t>
+      </w:r>
+    </w:p>
+    <w:p>
+      <w:pPr>
+        <w:rPr>
+          <w:rStyle w:val="Hyperlink"/>
           <w:lang w:val="nl-NL"/>
         </w:rPr>
       </w:pPr>
@@ -2304,6 +2577,82 @@
     <w:p>
       <w:pPr>
         <w:rPr>
+          <w:color w:val="000000" w:themeColor="text1"/>
+          <w:lang w:val="nl-NL"/>
+          <w14:shadow w14:blurRad="38100" w14:dist="19050" w14:dir="2700000" w14:sx="100000" w14:sy="100000" w14:kx="0" w14:ky="0" w14:algn="tl">
+            <w14:schemeClr w14:val="dk1">
+              <w14:alpha w14:val="60000"/>
+            </w14:schemeClr>
+          </w14:shadow>
+          <w14:textOutline w14:w="0" w14:cap="flat" w14:cmpd="sng" w14:algn="ctr">
+            <w14:noFill/>
+            <w14:prstDash w14:val="solid"/>
+            <w14:round/>
+          </w14:textOutline>
+        </w:rPr>
+      </w:pPr>
+      <w:r>
+        <w:rPr>
+          <w:rStyle w:val="Hyperlink"/>
+          <w:color w:val="000000" w:themeColor="text1"/>
+          <w:u w:val="none"/>
+          <w:lang w:val="nl-NL"/>
+          <w14:shadow w14:blurRad="38100" w14:dist="19050" w14:dir="2700000" w14:sx="100000" w14:sy="100000" w14:kx="0" w14:ky="0" w14:algn="tl">
+            <w14:schemeClr w14:val="dk1">
+              <w14:alpha w14:val="60000"/>
+            </w14:schemeClr>
+          </w14:shadow>
+          <w14:textOutline w14:w="0" w14:cap="flat" w14:cmpd="sng" w14:algn="ctr">
+            <w14:noFill/>
+            <w14:prstDash w14:val="solid"/>
+            <w14:round/>
+          </w14:textOutline>
+        </w:rPr>
+        <w:t xml:space="preserve">hier hebben we gezien dat de kleuren van de website ons erg aanspreken. De kleuren waren </w:t>
+      </w:r>
+      <w:r>
+        <w:rPr>
+          <w:rStyle w:val="Hyperlink"/>
+          <w:color w:val="000000" w:themeColor="text1"/>
+          <w:u w:val="none"/>
+          <w:lang w:val="nl-NL"/>
+          <w14:shadow w14:blurRad="38100" w14:dist="19050" w14:dir="2700000" w14:sx="100000" w14:sy="100000" w14:kx="0" w14:ky="0" w14:algn="tl">
+            <w14:schemeClr w14:val="dk1">
+              <w14:alpha w14:val="60000"/>
+            </w14:schemeClr>
+          </w14:shadow>
+          <w14:textOutline w14:w="0" w14:cap="flat" w14:cmpd="sng" w14:algn="ctr">
+            <w14:noFill/>
+            <w14:prstDash w14:val="solid"/>
+            <w14:round/>
+          </w14:textOutline>
+        </w:rPr>
+        <w:t>vooral zwart wit grijs en donker grijs en dit willen we ook gaan toepassen op onze site</w:t>
+      </w:r>
+      <w:r>
+        <w:rPr>
+          <w:rStyle w:val="Hyperlink"/>
+          <w:color w:val="000000" w:themeColor="text1"/>
+          <w:u w:val="none"/>
+          <w:lang w:val="nl-NL"/>
+          <w14:shadow w14:blurRad="38100" w14:dist="19050" w14:dir="2700000" w14:sx="100000" w14:sy="100000" w14:kx="0" w14:ky="0" w14:algn="tl">
+            <w14:schemeClr w14:val="dk1">
+              <w14:alpha w14:val="60000"/>
+            </w14:schemeClr>
+          </w14:shadow>
+          <w14:textOutline w14:w="0" w14:cap="flat" w14:cmpd="sng" w14:algn="ctr">
+            <w14:noFill/>
+            <w14:prstDash w14:val="solid"/>
+            <w14:round/>
+          </w14:textOutline>
+        </w:rPr>
+        <w:t>.</w:t>
+      </w:r>
+    </w:p>
+    <w:p>
+      <w:pPr>
+        <w:rPr>
+          <w:rStyle w:val="Hyperlink"/>
           <w:lang w:val="nl-NL"/>
         </w:rPr>
       </w:pPr>
@@ -2320,6 +2669,62 @@
     <w:p>
       <w:pPr>
         <w:rPr>
+          <w:color w:val="000000" w:themeColor="text1"/>
+          <w:lang w:val="nl-NL"/>
+          <w14:shadow w14:blurRad="38100" w14:dist="19050" w14:dir="2700000" w14:sx="100000" w14:sy="100000" w14:kx="0" w14:ky="0" w14:algn="tl">
+            <w14:schemeClr w14:val="dk1">
+              <w14:alpha w14:val="60000"/>
+            </w14:schemeClr>
+          </w14:shadow>
+          <w14:textOutline w14:w="0" w14:cap="flat" w14:cmpd="sng" w14:algn="ctr">
+            <w14:noFill/>
+            <w14:prstDash w14:val="solid"/>
+            <w14:round/>
+          </w14:textOutline>
+        </w:rPr>
+      </w:pPr>
+      <w:r>
+        <w:rPr>
+          <w:rStyle w:val="Hyperlink"/>
+          <w:color w:val="000000" w:themeColor="text1"/>
+          <w:u w:val="none"/>
+          <w:lang w:val="nl-NL"/>
+          <w14:shadow w14:blurRad="38100" w14:dist="19050" w14:dir="2700000" w14:sx="100000" w14:sy="100000" w14:kx="0" w14:ky="0" w14:algn="tl">
+            <w14:schemeClr w14:val="dk1">
+              <w14:alpha w14:val="60000"/>
+            </w14:schemeClr>
+          </w14:shadow>
+          <w14:textOutline w14:w="0" w14:cap="flat" w14:cmpd="sng" w14:algn="ctr">
+            <w14:noFill/>
+            <w14:prstDash w14:val="solid"/>
+            <w14:round/>
+          </w14:textOutline>
+        </w:rPr>
+        <w:t xml:space="preserve">uit deze site hebben we niet veel oriënterende bronnen gehaald maar de klant vroeg wel of we  misschien even naar deze site konden kijken voor bepaalde elementen zoals de </w:t>
+      </w:r>
+      <w:r>
+        <w:rPr>
+          <w:rStyle w:val="Hyperlink"/>
+          <w:color w:val="000000" w:themeColor="text1"/>
+          <w:u w:val="none"/>
+          <w:lang w:val="nl-NL"/>
+          <w14:shadow w14:blurRad="38100" w14:dist="19050" w14:dir="2700000" w14:sx="100000" w14:sy="100000" w14:kx="0" w14:ky="0" w14:algn="tl">
+            <w14:schemeClr w14:val="dk1">
+              <w14:alpha w14:val="60000"/>
+            </w14:schemeClr>
+          </w14:shadow>
+          <w14:textOutline w14:w="0" w14:cap="flat" w14:cmpd="sng" w14:algn="ctr">
+            <w14:noFill/>
+            <w14:prstDash w14:val="solid"/>
+            <w14:round/>
+          </w14:textOutline>
+        </w:rPr>
+        <w:t>vertaalde pagina. Hier hebben we nu wel een andere tool voor, maar misschien kunnen we dit later nog toepassen.</w:t>
+      </w:r>
+    </w:p>
+    <w:p>
+      <w:pPr>
+        <w:rPr>
           <w:lang w:val="nl-NL"/>
         </w:rPr>
       </w:pPr>
@@ -2464,7 +2869,43 @@
           <w:szCs w:val="18"/>
           <w:lang w:val="nl-NL"/>
         </w:rPr>
-        <w:t>door dadwerlijke te leren wat bootstrap doet en het niet zomaar kopieren en te plakken.</w:t>
+        <w:t xml:space="preserve">door </w:t>
+      </w:r>
+      <w:proofErr w:type="spellStart"/>
+      <w:r>
+        <w:rPr>
+          <w:sz w:val="18"/>
+          <w:szCs w:val="18"/>
+          <w:lang w:val="nl-NL"/>
+        </w:rPr>
+        <w:t>dadwerlijke</w:t>
+      </w:r>
+      <w:proofErr w:type="spellEnd"/>
+      <w:r>
+        <w:rPr>
+          <w:sz w:val="18"/>
+          <w:szCs w:val="18"/>
+          <w:lang w:val="nl-NL"/>
+        </w:rPr>
+        <w:t xml:space="preserve"> te leren wat bootstrap doet en het niet zomaar </w:t>
+      </w:r>
+      <w:proofErr w:type="spellStart"/>
+      <w:r>
+        <w:rPr>
+          <w:sz w:val="18"/>
+          <w:szCs w:val="18"/>
+          <w:lang w:val="nl-NL"/>
+        </w:rPr>
+        <w:t>kopieren</w:t>
+      </w:r>
+      <w:proofErr w:type="spellEnd"/>
+      <w:r>
+        <w:rPr>
+          <w:sz w:val="18"/>
+          <w:szCs w:val="18"/>
+          <w:lang w:val="nl-NL"/>
+        </w:rPr>
+        <w:t xml:space="preserve"> en te plakken.</w:t>
       </w:r>
       <w:r>
         <w:rPr>
@@ -2564,7 +3005,25 @@
           <w:szCs w:val="18"/>
           <w:lang w:val="nl-NL"/>
         </w:rPr>
-        <w:t>: Beter houden aan de planning die word gemaakt aan het begin van de challenge.</w:t>
+        <w:t xml:space="preserve">: Beter houden aan de planning die word gemaakt aan het begin van de </w:t>
+      </w:r>
+      <w:proofErr w:type="spellStart"/>
+      <w:r>
+        <w:rPr>
+          <w:sz w:val="18"/>
+          <w:szCs w:val="18"/>
+          <w:lang w:val="nl-NL"/>
+        </w:rPr>
+        <w:t>challenge</w:t>
+      </w:r>
+      <w:proofErr w:type="spellEnd"/>
+      <w:r>
+        <w:rPr>
+          <w:sz w:val="18"/>
+          <w:szCs w:val="18"/>
+          <w:lang w:val="nl-NL"/>
+        </w:rPr>
+        <w:t>.</w:t>
       </w:r>
     </w:p>
     <w:p>
@@ -2575,63 +3034,73 @@
           <w:lang w:val="nl-NL"/>
         </w:rPr>
       </w:pPr>
+      <w:proofErr w:type="spellStart"/>
       <w:r>
         <w:rPr>
           <w:b/>
           <w:bCs/>
           <w:lang w:val="nl-NL"/>
         </w:rPr>
-        <w:t>Mika:</w:t>
-      </w:r>
-    </w:p>
-    <w:p>
-      <w:pPr>
-        <w:rPr>
-          <w:sz w:val="18"/>
-          <w:szCs w:val="18"/>
-          <w:lang w:val="nl-NL"/>
-        </w:rPr>
-      </w:pPr>
-      <w:r>
-        <w:rPr>
-          <w:sz w:val="18"/>
-          <w:szCs w:val="18"/>
-          <w:lang w:val="nl-NL"/>
-        </w:rPr>
-        <w:t>Technisch doel: Javascript leren en onder de knie krijgen en alles zelf kunnen typen i.p.v. kopiëren en plakken.</w:t>
-      </w:r>
-    </w:p>
-    <w:p>
-      <w:pPr>
-        <w:rPr>
-          <w:sz w:val="18"/>
-          <w:szCs w:val="18"/>
-          <w:lang w:val="nl-NL"/>
-        </w:rPr>
-      </w:pPr>
-      <w:r>
-        <w:rPr>
-          <w:sz w:val="18"/>
-          <w:szCs w:val="18"/>
-          <w:lang w:val="nl-NL"/>
-        </w:rPr>
-        <w:t>Niet technisch doel: samenwerken in een groep en goed contact houden met iedereen in de groep</w:t>
-      </w:r>
-    </w:p>
-    <w:p>
-      <w:pPr>
+        <w:t>Mika</w:t>
+      </w:r>
+      <w:proofErr w:type="spellEnd"/>
+      <w:r>
         <w:rPr>
           <w:b/>
           <w:bCs/>
           <w:lang w:val="nl-NL"/>
         </w:rPr>
-      </w:pPr>
-      <w:r>
+        <w:t>:</w:t>
+      </w:r>
+    </w:p>
+    <w:p>
+      <w:pPr>
+        <w:rPr>
+          <w:sz w:val="18"/>
+          <w:szCs w:val="18"/>
+          <w:lang w:val="nl-NL"/>
+        </w:rPr>
+      </w:pPr>
+      <w:r>
+        <w:rPr>
+          <w:sz w:val="18"/>
+          <w:szCs w:val="18"/>
+          <w:lang w:val="nl-NL"/>
+        </w:rPr>
+        <w:t>Technisch doel: Javascript leren en onder de knie krijgen en alles zelf kunnen typen i.p.v. kopiëren en plakken.</w:t>
+      </w:r>
+    </w:p>
+    <w:p>
+      <w:pPr>
+        <w:rPr>
+          <w:sz w:val="18"/>
+          <w:szCs w:val="18"/>
+          <w:lang w:val="nl-NL"/>
+        </w:rPr>
+      </w:pPr>
+      <w:r>
+        <w:rPr>
+          <w:sz w:val="18"/>
+          <w:szCs w:val="18"/>
+          <w:lang w:val="nl-NL"/>
+        </w:rPr>
+        <w:t>Niet technisch doel: samenwerken in een groep en goed contact houden met iedereen in de groep</w:t>
+      </w:r>
+    </w:p>
+    <w:p>
+      <w:pPr>
         <w:rPr>
           <w:b/>
           <w:bCs/>
           <w:lang w:val="nl-NL"/>
         </w:rPr>
+      </w:pPr>
+      <w:r>
+        <w:rPr>
+          <w:b/>
+          <w:bCs/>
+          <w:lang w:val="nl-NL"/>
+        </w:rPr>
         <w:t>Melle:</w:t>
       </w:r>
     </w:p>
@@ -2666,8 +3135,740 @@
           <w:szCs w:val="18"/>
           <w:lang w:val="nl-NL"/>
         </w:rPr>
-        <w:t>Niet technisch doel: alles van de opdracht goed inleveren om de challenge te halen</w:t>
-      </w:r>
+        <w:t xml:space="preserve">Niet technisch doel: alles van de opdracht goed inleveren om de </w:t>
+      </w:r>
+      <w:proofErr w:type="spellStart"/>
+      <w:r>
+        <w:rPr>
+          <w:sz w:val="18"/>
+          <w:szCs w:val="18"/>
+          <w:lang w:val="nl-NL"/>
+        </w:rPr>
+        <w:t>challenge</w:t>
+      </w:r>
+      <w:proofErr w:type="spellEnd"/>
+      <w:r>
+        <w:rPr>
+          <w:sz w:val="18"/>
+          <w:szCs w:val="18"/>
+          <w:lang w:val="nl-NL"/>
+        </w:rPr>
+        <w:t xml:space="preserve"> te halen</w:t>
+      </w:r>
+    </w:p>
+    <w:p>
+      <w:pPr>
+        <w:rPr>
+          <w:b/>
+          <w:bCs/>
+          <w:lang w:val="nl-NL"/>
+        </w:rPr>
+      </w:pPr>
+      <w:r>
+        <w:rPr>
+          <w:b/>
+          <w:bCs/>
+          <w:lang w:val="nl-NL"/>
+        </w:rPr>
+        <w:t>Milan:</w:t>
+      </w:r>
+    </w:p>
+    <w:p>
+      <w:pPr>
+        <w:rPr>
+          <w:rFonts w:ascii="Segoe UI" w:hAnsi="Segoe UI" w:cs="Segoe UI"/>
+          <w:color w:val="242424"/>
+          <w:sz w:val="18"/>
+          <w:szCs w:val="18"/>
+          <w:shd w:val="clear" w:color="auto" w:fill="FFFFFF"/>
+        </w:rPr>
+      </w:pPr>
+      <w:proofErr w:type="spellStart"/>
+      <w:r>
+        <w:rPr>
+          <w:rFonts w:ascii="Segoe UI" w:hAnsi="Segoe UI" w:cs="Segoe UI"/>
+          <w:color w:val="242424"/>
+          <w:sz w:val="18"/>
+          <w:szCs w:val="18"/>
+          <w:shd w:val="clear" w:color="auto" w:fill="FFFFFF"/>
+        </w:rPr>
+        <w:t>Technisch</w:t>
+      </w:r>
+      <w:proofErr w:type="spellEnd"/>
+      <w:r>
+        <w:rPr>
+          <w:rFonts w:ascii="Segoe UI" w:hAnsi="Segoe UI" w:cs="Segoe UI"/>
+          <w:color w:val="242424"/>
+          <w:sz w:val="18"/>
+          <w:szCs w:val="18"/>
+          <w:shd w:val="clear" w:color="auto" w:fill="FFFFFF"/>
+        </w:rPr>
+        <w:t xml:space="preserve"> </w:t>
+      </w:r>
+      <w:proofErr w:type="spellStart"/>
+      <w:r>
+        <w:rPr>
+          <w:rFonts w:ascii="Segoe UI" w:hAnsi="Segoe UI" w:cs="Segoe UI"/>
+          <w:color w:val="242424"/>
+          <w:sz w:val="18"/>
+          <w:szCs w:val="18"/>
+          <w:shd w:val="clear" w:color="auto" w:fill="FFFFFF"/>
+        </w:rPr>
+        <w:t>doel</w:t>
+      </w:r>
+      <w:proofErr w:type="spellEnd"/>
+      <w:r>
+        <w:rPr>
+          <w:rFonts w:ascii="Segoe UI" w:hAnsi="Segoe UI" w:cs="Segoe UI"/>
+          <w:color w:val="242424"/>
+          <w:sz w:val="18"/>
+          <w:szCs w:val="18"/>
+          <w:shd w:val="clear" w:color="auto" w:fill="FFFFFF"/>
+        </w:rPr>
+        <w:t xml:space="preserve">: </w:t>
+      </w:r>
+      <w:r>
+        <w:rPr>
+          <w:rFonts w:ascii="Segoe UI" w:hAnsi="Segoe UI" w:cs="Segoe UI"/>
+          <w:color w:val="242424"/>
+          <w:sz w:val="18"/>
+          <w:szCs w:val="18"/>
+          <w:shd w:val="clear" w:color="auto" w:fill="FFFFFF"/>
+        </w:rPr>
+        <w:t xml:space="preserve">De </w:t>
+      </w:r>
+      <w:proofErr w:type="spellStart"/>
+      <w:r>
+        <w:rPr>
+          <w:rFonts w:ascii="Segoe UI" w:hAnsi="Segoe UI" w:cs="Segoe UI"/>
+          <w:color w:val="242424"/>
+          <w:sz w:val="18"/>
+          <w:szCs w:val="18"/>
+          <w:shd w:val="clear" w:color="auto" w:fill="FFFFFF"/>
+        </w:rPr>
+        <w:t>pagina’s</w:t>
+      </w:r>
+      <w:proofErr w:type="spellEnd"/>
+      <w:r>
+        <w:rPr>
+          <w:rFonts w:ascii="Segoe UI" w:hAnsi="Segoe UI" w:cs="Segoe UI"/>
+          <w:color w:val="242424"/>
+          <w:sz w:val="18"/>
+          <w:szCs w:val="18"/>
+          <w:shd w:val="clear" w:color="auto" w:fill="FFFFFF"/>
+        </w:rPr>
+        <w:t xml:space="preserve"> die </w:t>
+      </w:r>
+      <w:proofErr w:type="spellStart"/>
+      <w:r>
+        <w:rPr>
+          <w:rFonts w:ascii="Segoe UI" w:hAnsi="Segoe UI" w:cs="Segoe UI"/>
+          <w:color w:val="242424"/>
+          <w:sz w:val="18"/>
+          <w:szCs w:val="18"/>
+          <w:shd w:val="clear" w:color="auto" w:fill="FFFFFF"/>
+        </w:rPr>
+        <w:t>gemaakt</w:t>
+      </w:r>
+      <w:proofErr w:type="spellEnd"/>
+      <w:r>
+        <w:rPr>
+          <w:rFonts w:ascii="Segoe UI" w:hAnsi="Segoe UI" w:cs="Segoe UI"/>
+          <w:color w:val="242424"/>
+          <w:sz w:val="18"/>
+          <w:szCs w:val="18"/>
+          <w:shd w:val="clear" w:color="auto" w:fill="FFFFFF"/>
+        </w:rPr>
+        <w:t xml:space="preserve"> </w:t>
+      </w:r>
+      <w:proofErr w:type="spellStart"/>
+      <w:r>
+        <w:rPr>
+          <w:rFonts w:ascii="Segoe UI" w:hAnsi="Segoe UI" w:cs="Segoe UI"/>
+          <w:color w:val="242424"/>
+          <w:sz w:val="18"/>
+          <w:szCs w:val="18"/>
+          <w:shd w:val="clear" w:color="auto" w:fill="FFFFFF"/>
+        </w:rPr>
+        <w:t>moeten</w:t>
+      </w:r>
+      <w:proofErr w:type="spellEnd"/>
+      <w:r>
+        <w:rPr>
+          <w:rFonts w:ascii="Segoe UI" w:hAnsi="Segoe UI" w:cs="Segoe UI"/>
+          <w:color w:val="242424"/>
+          <w:sz w:val="18"/>
+          <w:szCs w:val="18"/>
+          <w:shd w:val="clear" w:color="auto" w:fill="FFFFFF"/>
+        </w:rPr>
+        <w:t xml:space="preserve"> </w:t>
+      </w:r>
+      <w:proofErr w:type="spellStart"/>
+      <w:r>
+        <w:rPr>
+          <w:rFonts w:ascii="Segoe UI" w:hAnsi="Segoe UI" w:cs="Segoe UI"/>
+          <w:color w:val="242424"/>
+          <w:sz w:val="18"/>
+          <w:szCs w:val="18"/>
+          <w:shd w:val="clear" w:color="auto" w:fill="FFFFFF"/>
+        </w:rPr>
+        <w:t>worden</w:t>
+      </w:r>
+      <w:proofErr w:type="spellEnd"/>
+      <w:r>
+        <w:rPr>
+          <w:rFonts w:ascii="Segoe UI" w:hAnsi="Segoe UI" w:cs="Segoe UI"/>
+          <w:color w:val="242424"/>
+          <w:sz w:val="18"/>
+          <w:szCs w:val="18"/>
+          <w:shd w:val="clear" w:color="auto" w:fill="FFFFFF"/>
+        </w:rPr>
+        <w:t xml:space="preserve"> door </w:t>
+      </w:r>
+      <w:proofErr w:type="spellStart"/>
+      <w:r>
+        <w:rPr>
+          <w:rFonts w:ascii="Segoe UI" w:hAnsi="Segoe UI" w:cs="Segoe UI"/>
+          <w:color w:val="242424"/>
+          <w:sz w:val="18"/>
+          <w:szCs w:val="18"/>
+          <w:shd w:val="clear" w:color="auto" w:fill="FFFFFF"/>
+        </w:rPr>
+        <w:t>mij</w:t>
+      </w:r>
+      <w:proofErr w:type="spellEnd"/>
+      <w:r>
+        <w:rPr>
+          <w:rFonts w:ascii="Segoe UI" w:hAnsi="Segoe UI" w:cs="Segoe UI"/>
+          <w:color w:val="242424"/>
+          <w:sz w:val="18"/>
+          <w:szCs w:val="18"/>
+          <w:shd w:val="clear" w:color="auto" w:fill="FFFFFF"/>
+        </w:rPr>
+        <w:t xml:space="preserve"> </w:t>
+      </w:r>
+      <w:proofErr w:type="spellStart"/>
+      <w:r>
+        <w:rPr>
+          <w:rFonts w:ascii="Segoe UI" w:hAnsi="Segoe UI" w:cs="Segoe UI"/>
+          <w:color w:val="242424"/>
+          <w:sz w:val="18"/>
+          <w:szCs w:val="18"/>
+          <w:shd w:val="clear" w:color="auto" w:fill="FFFFFF"/>
+        </w:rPr>
+        <w:t>gelijk</w:t>
+      </w:r>
+      <w:proofErr w:type="spellEnd"/>
+      <w:r>
+        <w:rPr>
+          <w:rFonts w:ascii="Segoe UI" w:hAnsi="Segoe UI" w:cs="Segoe UI"/>
+          <w:color w:val="242424"/>
+          <w:sz w:val="18"/>
+          <w:szCs w:val="18"/>
+          <w:shd w:val="clear" w:color="auto" w:fill="FFFFFF"/>
+        </w:rPr>
+        <w:t xml:space="preserve"> </w:t>
+      </w:r>
+      <w:proofErr w:type="spellStart"/>
+      <w:r>
+        <w:rPr>
+          <w:rFonts w:ascii="Segoe UI" w:hAnsi="Segoe UI" w:cs="Segoe UI"/>
+          <w:color w:val="242424"/>
+          <w:sz w:val="18"/>
+          <w:szCs w:val="18"/>
+          <w:shd w:val="clear" w:color="auto" w:fill="FFFFFF"/>
+        </w:rPr>
+        <w:t>make</w:t>
+      </w:r>
+      <w:r>
+        <w:rPr>
+          <w:rFonts w:ascii="Segoe UI" w:hAnsi="Segoe UI" w:cs="Segoe UI"/>
+          <w:color w:val="242424"/>
+          <w:sz w:val="18"/>
+          <w:szCs w:val="18"/>
+          <w:shd w:val="clear" w:color="auto" w:fill="FFFFFF"/>
+        </w:rPr>
+        <w:t>n</w:t>
+      </w:r>
+      <w:proofErr w:type="spellEnd"/>
+      <w:r>
+        <w:rPr>
+          <w:rFonts w:ascii="Segoe UI" w:hAnsi="Segoe UI" w:cs="Segoe UI"/>
+          <w:color w:val="242424"/>
+          <w:sz w:val="18"/>
+          <w:szCs w:val="18"/>
+          <w:shd w:val="clear" w:color="auto" w:fill="FFFFFF"/>
+        </w:rPr>
+        <w:t xml:space="preserve"> </w:t>
+      </w:r>
+      <w:proofErr w:type="spellStart"/>
+      <w:r>
+        <w:rPr>
+          <w:rFonts w:ascii="Segoe UI" w:hAnsi="Segoe UI" w:cs="Segoe UI"/>
+          <w:color w:val="242424"/>
+          <w:sz w:val="18"/>
+          <w:szCs w:val="18"/>
+          <w:shd w:val="clear" w:color="auto" w:fill="FFFFFF"/>
+        </w:rPr>
+        <w:t>aan</w:t>
+      </w:r>
+      <w:proofErr w:type="spellEnd"/>
+      <w:r>
+        <w:rPr>
+          <w:rFonts w:ascii="Segoe UI" w:hAnsi="Segoe UI" w:cs="Segoe UI"/>
+          <w:color w:val="242424"/>
+          <w:sz w:val="18"/>
+          <w:szCs w:val="18"/>
+          <w:shd w:val="clear" w:color="auto" w:fill="FFFFFF"/>
+        </w:rPr>
+        <w:t xml:space="preserve"> de rest van de</w:t>
+      </w:r>
+      <w:r>
+        <w:rPr>
+          <w:rFonts w:ascii="Segoe UI" w:hAnsi="Segoe UI" w:cs="Segoe UI"/>
+          <w:color w:val="242424"/>
+          <w:sz w:val="18"/>
+          <w:szCs w:val="18"/>
+          <w:shd w:val="clear" w:color="auto" w:fill="FFFFFF"/>
+        </w:rPr>
+        <w:t xml:space="preserve"> website van scratch</w:t>
+      </w:r>
+    </w:p>
+    <w:p>
+      <w:pPr>
+        <w:rPr>
+          <w:b/>
+          <w:bCs/>
+          <w:sz w:val="18"/>
+          <w:szCs w:val="18"/>
+          <w:lang w:val="nl-NL"/>
+        </w:rPr>
+      </w:pPr>
+      <w:r>
+        <w:rPr>
+          <w:rFonts w:ascii="Segoe UI" w:hAnsi="Segoe UI" w:cs="Segoe UI"/>
+          <w:color w:val="242424"/>
+          <w:sz w:val="18"/>
+          <w:szCs w:val="18"/>
+          <w:shd w:val="clear" w:color="auto" w:fill="FFFFFF"/>
+        </w:rPr>
+        <w:t xml:space="preserve">Niet </w:t>
+      </w:r>
+      <w:proofErr w:type="spellStart"/>
+      <w:r>
+        <w:rPr>
+          <w:rFonts w:ascii="Segoe UI" w:hAnsi="Segoe UI" w:cs="Segoe UI"/>
+          <w:color w:val="242424"/>
+          <w:sz w:val="18"/>
+          <w:szCs w:val="18"/>
+          <w:shd w:val="clear" w:color="auto" w:fill="FFFFFF"/>
+        </w:rPr>
+        <w:t>technisch</w:t>
+      </w:r>
+      <w:proofErr w:type="spellEnd"/>
+      <w:r>
+        <w:rPr>
+          <w:rFonts w:ascii="Segoe UI" w:hAnsi="Segoe UI" w:cs="Segoe UI"/>
+          <w:color w:val="242424"/>
+          <w:sz w:val="18"/>
+          <w:szCs w:val="18"/>
+          <w:shd w:val="clear" w:color="auto" w:fill="FFFFFF"/>
+        </w:rPr>
+        <w:t xml:space="preserve"> </w:t>
+      </w:r>
+      <w:proofErr w:type="spellStart"/>
+      <w:r>
+        <w:rPr>
+          <w:rFonts w:ascii="Segoe UI" w:hAnsi="Segoe UI" w:cs="Segoe UI"/>
+          <w:color w:val="242424"/>
+          <w:sz w:val="18"/>
+          <w:szCs w:val="18"/>
+          <w:shd w:val="clear" w:color="auto" w:fill="FFFFFF"/>
+        </w:rPr>
+        <w:t>doel</w:t>
+      </w:r>
+      <w:proofErr w:type="spellEnd"/>
+      <w:r>
+        <w:rPr>
+          <w:rFonts w:ascii="Segoe UI" w:hAnsi="Segoe UI" w:cs="Segoe UI"/>
+          <w:color w:val="242424"/>
+          <w:sz w:val="18"/>
+          <w:szCs w:val="18"/>
+          <w:shd w:val="clear" w:color="auto" w:fill="FFFFFF"/>
+        </w:rPr>
+        <w:t xml:space="preserve"> :</w:t>
+      </w:r>
+      <w:r>
+        <w:rPr>
+          <w:rFonts w:ascii="Segoe UI" w:hAnsi="Segoe UI" w:cs="Segoe UI"/>
+          <w:color w:val="242424"/>
+          <w:sz w:val="18"/>
+          <w:szCs w:val="18"/>
+          <w:shd w:val="clear" w:color="auto" w:fill="FFFFFF"/>
+        </w:rPr>
+        <w:t xml:space="preserve">  </w:t>
+      </w:r>
+      <w:proofErr w:type="spellStart"/>
+      <w:r>
+        <w:rPr>
+          <w:rFonts w:ascii="Segoe UI" w:hAnsi="Segoe UI" w:cs="Segoe UI"/>
+          <w:color w:val="242424"/>
+          <w:sz w:val="18"/>
+          <w:szCs w:val="18"/>
+          <w:shd w:val="clear" w:color="auto" w:fill="FFFFFF"/>
+        </w:rPr>
+        <w:t>alles</w:t>
+      </w:r>
+      <w:proofErr w:type="spellEnd"/>
+      <w:r>
+        <w:rPr>
+          <w:rFonts w:ascii="Segoe UI" w:hAnsi="Segoe UI" w:cs="Segoe UI"/>
+          <w:color w:val="242424"/>
+          <w:sz w:val="18"/>
+          <w:szCs w:val="18"/>
+          <w:shd w:val="clear" w:color="auto" w:fill="FFFFFF"/>
+        </w:rPr>
+        <w:t xml:space="preserve"> </w:t>
+      </w:r>
+      <w:proofErr w:type="spellStart"/>
+      <w:r>
+        <w:rPr>
+          <w:rFonts w:ascii="Segoe UI" w:hAnsi="Segoe UI" w:cs="Segoe UI"/>
+          <w:color w:val="242424"/>
+          <w:sz w:val="18"/>
+          <w:szCs w:val="18"/>
+          <w:shd w:val="clear" w:color="auto" w:fill="FFFFFF"/>
+        </w:rPr>
+        <w:t>optijd</w:t>
+      </w:r>
+      <w:proofErr w:type="spellEnd"/>
+      <w:r>
+        <w:rPr>
+          <w:rFonts w:ascii="Segoe UI" w:hAnsi="Segoe UI" w:cs="Segoe UI"/>
+          <w:color w:val="242424"/>
+          <w:sz w:val="18"/>
+          <w:szCs w:val="18"/>
+          <w:shd w:val="clear" w:color="auto" w:fill="FFFFFF"/>
+        </w:rPr>
+        <w:t xml:space="preserve"> </w:t>
+      </w:r>
+      <w:proofErr w:type="spellStart"/>
+      <w:r>
+        <w:rPr>
+          <w:rFonts w:ascii="Segoe UI" w:hAnsi="Segoe UI" w:cs="Segoe UI"/>
+          <w:color w:val="242424"/>
+          <w:sz w:val="18"/>
+          <w:szCs w:val="18"/>
+          <w:shd w:val="clear" w:color="auto" w:fill="FFFFFF"/>
+        </w:rPr>
+        <w:t>inleveren</w:t>
+      </w:r>
+      <w:proofErr w:type="spellEnd"/>
+      <w:r>
+        <w:rPr>
+          <w:rFonts w:ascii="Segoe UI" w:hAnsi="Segoe UI" w:cs="Segoe UI"/>
+          <w:color w:val="242424"/>
+          <w:sz w:val="18"/>
+          <w:szCs w:val="18"/>
+          <w:shd w:val="clear" w:color="auto" w:fill="FFFFFF"/>
+        </w:rPr>
+        <w:t xml:space="preserve"> en </w:t>
+      </w:r>
+      <w:proofErr w:type="spellStart"/>
+      <w:r>
+        <w:rPr>
+          <w:rFonts w:ascii="Segoe UI" w:hAnsi="Segoe UI" w:cs="Segoe UI"/>
+          <w:color w:val="242424"/>
+          <w:sz w:val="18"/>
+          <w:szCs w:val="18"/>
+          <w:shd w:val="clear" w:color="auto" w:fill="FFFFFF"/>
+        </w:rPr>
+        <w:t>zorgen</w:t>
+      </w:r>
+      <w:proofErr w:type="spellEnd"/>
+      <w:r>
+        <w:rPr>
+          <w:rFonts w:ascii="Segoe UI" w:hAnsi="Segoe UI" w:cs="Segoe UI"/>
+          <w:color w:val="242424"/>
+          <w:sz w:val="18"/>
+          <w:szCs w:val="18"/>
+          <w:shd w:val="clear" w:color="auto" w:fill="FFFFFF"/>
+        </w:rPr>
+        <w:t xml:space="preserve"> </w:t>
+      </w:r>
+      <w:proofErr w:type="spellStart"/>
+      <w:r>
+        <w:rPr>
+          <w:rFonts w:ascii="Segoe UI" w:hAnsi="Segoe UI" w:cs="Segoe UI"/>
+          <w:color w:val="242424"/>
+          <w:sz w:val="18"/>
+          <w:szCs w:val="18"/>
+          <w:shd w:val="clear" w:color="auto" w:fill="FFFFFF"/>
+        </w:rPr>
+        <w:t>dat</w:t>
+      </w:r>
+      <w:proofErr w:type="spellEnd"/>
+      <w:r>
+        <w:rPr>
+          <w:rFonts w:ascii="Segoe UI" w:hAnsi="Segoe UI" w:cs="Segoe UI"/>
+          <w:color w:val="242424"/>
+          <w:sz w:val="18"/>
+          <w:szCs w:val="18"/>
+          <w:shd w:val="clear" w:color="auto" w:fill="FFFFFF"/>
+        </w:rPr>
+        <w:t xml:space="preserve"> </w:t>
+      </w:r>
+      <w:proofErr w:type="spellStart"/>
+      <w:r>
+        <w:rPr>
+          <w:rFonts w:ascii="Segoe UI" w:hAnsi="Segoe UI" w:cs="Segoe UI"/>
+          <w:color w:val="242424"/>
+          <w:sz w:val="18"/>
+          <w:szCs w:val="18"/>
+          <w:shd w:val="clear" w:color="auto" w:fill="FFFFFF"/>
+        </w:rPr>
+        <w:t>ik</w:t>
+      </w:r>
+      <w:proofErr w:type="spellEnd"/>
+      <w:r>
+        <w:rPr>
+          <w:rFonts w:ascii="Segoe UI" w:hAnsi="Segoe UI" w:cs="Segoe UI"/>
+          <w:color w:val="242424"/>
+          <w:sz w:val="18"/>
+          <w:szCs w:val="18"/>
+          <w:shd w:val="clear" w:color="auto" w:fill="FFFFFF"/>
+        </w:rPr>
+        <w:t xml:space="preserve"> me </w:t>
+      </w:r>
+      <w:proofErr w:type="spellStart"/>
+      <w:r>
+        <w:rPr>
+          <w:rFonts w:ascii="Segoe UI" w:hAnsi="Segoe UI" w:cs="Segoe UI"/>
+          <w:color w:val="242424"/>
+          <w:sz w:val="18"/>
+          <w:szCs w:val="18"/>
+          <w:shd w:val="clear" w:color="auto" w:fill="FFFFFF"/>
+        </w:rPr>
+        <w:t>aan</w:t>
+      </w:r>
+      <w:proofErr w:type="spellEnd"/>
+      <w:r>
+        <w:rPr>
+          <w:rFonts w:ascii="Segoe UI" w:hAnsi="Segoe UI" w:cs="Segoe UI"/>
+          <w:color w:val="242424"/>
+          <w:sz w:val="18"/>
+          <w:szCs w:val="18"/>
+          <w:shd w:val="clear" w:color="auto" w:fill="FFFFFF"/>
+        </w:rPr>
+        <w:t xml:space="preserve"> de planning </w:t>
+      </w:r>
+      <w:proofErr w:type="spellStart"/>
+      <w:r>
+        <w:rPr>
+          <w:rFonts w:ascii="Segoe UI" w:hAnsi="Segoe UI" w:cs="Segoe UI"/>
+          <w:color w:val="242424"/>
+          <w:sz w:val="18"/>
+          <w:szCs w:val="18"/>
+          <w:shd w:val="clear" w:color="auto" w:fill="FFFFFF"/>
+        </w:rPr>
+        <w:t>kan</w:t>
+      </w:r>
+      <w:proofErr w:type="spellEnd"/>
+      <w:r>
+        <w:rPr>
+          <w:rFonts w:ascii="Segoe UI" w:hAnsi="Segoe UI" w:cs="Segoe UI"/>
+          <w:color w:val="242424"/>
+          <w:sz w:val="18"/>
+          <w:szCs w:val="18"/>
+          <w:shd w:val="clear" w:color="auto" w:fill="FFFFFF"/>
+        </w:rPr>
+        <w:t xml:space="preserve"> </w:t>
+      </w:r>
+      <w:proofErr w:type="spellStart"/>
+      <w:r>
+        <w:rPr>
+          <w:rFonts w:ascii="Segoe UI" w:hAnsi="Segoe UI" w:cs="Segoe UI"/>
+          <w:color w:val="242424"/>
+          <w:sz w:val="18"/>
+          <w:szCs w:val="18"/>
+          <w:shd w:val="clear" w:color="auto" w:fill="FFFFFF"/>
+        </w:rPr>
+        <w:t>houden</w:t>
+      </w:r>
+      <w:proofErr w:type="spellEnd"/>
+      <w:r>
+        <w:rPr>
+          <w:rFonts w:ascii="Segoe UI" w:hAnsi="Segoe UI" w:cs="Segoe UI"/>
+          <w:color w:val="242424"/>
+          <w:sz w:val="18"/>
+          <w:szCs w:val="18"/>
+          <w:shd w:val="clear" w:color="auto" w:fill="FFFFFF"/>
+        </w:rPr>
+        <w:t xml:space="preserve"> en </w:t>
+      </w:r>
+      <w:proofErr w:type="spellStart"/>
+      <w:r>
+        <w:rPr>
+          <w:rFonts w:ascii="Segoe UI" w:hAnsi="Segoe UI" w:cs="Segoe UI"/>
+          <w:color w:val="242424"/>
+          <w:sz w:val="18"/>
+          <w:szCs w:val="18"/>
+          <w:shd w:val="clear" w:color="auto" w:fill="FFFFFF"/>
+        </w:rPr>
+        <w:t>alles</w:t>
+      </w:r>
+      <w:proofErr w:type="spellEnd"/>
+      <w:r>
+        <w:rPr>
+          <w:rFonts w:ascii="Segoe UI" w:hAnsi="Segoe UI" w:cs="Segoe UI"/>
+          <w:color w:val="242424"/>
+          <w:sz w:val="18"/>
+          <w:szCs w:val="18"/>
+          <w:shd w:val="clear" w:color="auto" w:fill="FFFFFF"/>
+        </w:rPr>
+        <w:t xml:space="preserve"> wat </w:t>
+      </w:r>
+      <w:proofErr w:type="spellStart"/>
+      <w:r>
+        <w:rPr>
+          <w:rFonts w:ascii="Segoe UI" w:hAnsi="Segoe UI" w:cs="Segoe UI"/>
+          <w:color w:val="242424"/>
+          <w:sz w:val="18"/>
+          <w:szCs w:val="18"/>
+          <w:shd w:val="clear" w:color="auto" w:fill="FFFFFF"/>
+        </w:rPr>
+        <w:t>af</w:t>
+      </w:r>
+      <w:proofErr w:type="spellEnd"/>
+      <w:r>
+        <w:rPr>
+          <w:rFonts w:ascii="Segoe UI" w:hAnsi="Segoe UI" w:cs="Segoe UI"/>
+          <w:color w:val="242424"/>
+          <w:sz w:val="18"/>
+          <w:szCs w:val="18"/>
+          <w:shd w:val="clear" w:color="auto" w:fill="FFFFFF"/>
+        </w:rPr>
+        <w:t xml:space="preserve"> </w:t>
+      </w:r>
+      <w:proofErr w:type="spellStart"/>
+      <w:r>
+        <w:rPr>
+          <w:rFonts w:ascii="Segoe UI" w:hAnsi="Segoe UI" w:cs="Segoe UI"/>
+          <w:color w:val="242424"/>
+          <w:sz w:val="18"/>
+          <w:szCs w:val="18"/>
+          <w:shd w:val="clear" w:color="auto" w:fill="FFFFFF"/>
+        </w:rPr>
+        <w:t>moet</w:t>
+      </w:r>
+      <w:proofErr w:type="spellEnd"/>
+      <w:r>
+        <w:rPr>
+          <w:rFonts w:ascii="Segoe UI" w:hAnsi="Segoe UI" w:cs="Segoe UI"/>
+          <w:color w:val="242424"/>
+          <w:sz w:val="18"/>
+          <w:szCs w:val="18"/>
+          <w:shd w:val="clear" w:color="auto" w:fill="FFFFFF"/>
+        </w:rPr>
+        <w:t xml:space="preserve"> </w:t>
+      </w:r>
+      <w:proofErr w:type="spellStart"/>
+      <w:r>
+        <w:rPr>
+          <w:rFonts w:ascii="Segoe UI" w:hAnsi="Segoe UI" w:cs="Segoe UI"/>
+          <w:color w:val="242424"/>
+          <w:sz w:val="18"/>
+          <w:szCs w:val="18"/>
+          <w:shd w:val="clear" w:color="auto" w:fill="FFFFFF"/>
+        </w:rPr>
+        <w:t>zijn</w:t>
+      </w:r>
+      <w:proofErr w:type="spellEnd"/>
+      <w:r>
+        <w:rPr>
+          <w:rFonts w:ascii="Segoe UI" w:hAnsi="Segoe UI" w:cs="Segoe UI"/>
+          <w:color w:val="242424"/>
+          <w:sz w:val="18"/>
+          <w:szCs w:val="18"/>
+          <w:shd w:val="clear" w:color="auto" w:fill="FFFFFF"/>
+        </w:rPr>
+        <w:t xml:space="preserve"> </w:t>
+      </w:r>
+      <w:proofErr w:type="spellStart"/>
+      <w:r>
+        <w:rPr>
+          <w:rFonts w:ascii="Segoe UI" w:hAnsi="Segoe UI" w:cs="Segoe UI"/>
+          <w:color w:val="242424"/>
+          <w:sz w:val="18"/>
+          <w:szCs w:val="18"/>
+          <w:shd w:val="clear" w:color="auto" w:fill="FFFFFF"/>
+        </w:rPr>
+        <w:t>optijd</w:t>
+      </w:r>
+      <w:proofErr w:type="spellEnd"/>
+      <w:r>
+        <w:rPr>
+          <w:rFonts w:ascii="Segoe UI" w:hAnsi="Segoe UI" w:cs="Segoe UI"/>
+          <w:color w:val="242424"/>
+          <w:sz w:val="18"/>
+          <w:szCs w:val="18"/>
+          <w:shd w:val="clear" w:color="auto" w:fill="FFFFFF"/>
+        </w:rPr>
+        <w:t xml:space="preserve"> </w:t>
+      </w:r>
+      <w:proofErr w:type="spellStart"/>
+      <w:r>
+        <w:rPr>
+          <w:rFonts w:ascii="Segoe UI" w:hAnsi="Segoe UI" w:cs="Segoe UI"/>
+          <w:color w:val="242424"/>
+          <w:sz w:val="18"/>
+          <w:szCs w:val="18"/>
+          <w:shd w:val="clear" w:color="auto" w:fill="FFFFFF"/>
+        </w:rPr>
+        <w:t>afkrijg</w:t>
+      </w:r>
+      <w:proofErr w:type="spellEnd"/>
+      <w:r>
+        <w:rPr>
+          <w:rFonts w:ascii="Segoe UI" w:hAnsi="Segoe UI" w:cs="Segoe UI"/>
+          <w:color w:val="242424"/>
+          <w:sz w:val="18"/>
+          <w:szCs w:val="18"/>
+          <w:shd w:val="clear" w:color="auto" w:fill="FFFFFF"/>
+        </w:rPr>
+        <w:t>.</w:t>
+      </w:r>
+      <w:r>
+        <w:rPr>
+          <w:rFonts w:ascii="Segoe UI" w:hAnsi="Segoe UI" w:cs="Segoe UI"/>
+          <w:color w:val="242424"/>
+          <w:sz w:val="18"/>
+          <w:szCs w:val="18"/>
+          <w:shd w:val="clear" w:color="auto" w:fill="FFFFFF"/>
+        </w:rPr>
+        <w:t xml:space="preserve"> </w:t>
+      </w:r>
+      <w:r>
+        <w:rPr>
+          <w:rFonts w:ascii="Segoe UI" w:hAnsi="Segoe UI" w:cs="Segoe UI"/>
+          <w:color w:val="242424"/>
+          <w:sz w:val="18"/>
+          <w:szCs w:val="18"/>
+          <w:shd w:val="clear" w:color="auto" w:fill="FFFFFF"/>
+        </w:rPr>
+        <w:t xml:space="preserve"> </w:t>
+      </w:r>
+    </w:p>
+    <w:p>
+      <w:pPr>
+        <w:rPr>
+          <w:b/>
+          <w:bCs/>
+          <w:sz w:val="18"/>
+          <w:szCs w:val="18"/>
+          <w:lang w:val="nl-NL"/>
+        </w:rPr>
+      </w:pPr>
     </w:p>
     <w:p>
       <w:pPr>
@@ -2785,7 +3986,6 @@
           <w:szCs w:val="72"/>
           <w:lang w:val="nl-NL"/>
         </w:rPr>
-        <w:lastRenderedPageBreak/>
         <w:t>Resultaten</w:t>
       </w:r>
       <w:bookmarkEnd w:id="6"/>
@@ -2817,116 +4017,210 @@
           <w:bCs/>
           <w:lang w:val="nl-NL"/>
         </w:rPr>
-        <w:t xml:space="preserve">- Een werkende website </w:t>
-      </w:r>
-    </w:p>
-    <w:p>
-      <w:pPr>
-        <w:rPr>
-          <w:sz w:val="18"/>
-          <w:szCs w:val="18"/>
-          <w:lang w:val="nl-NL"/>
-        </w:rPr>
-      </w:pPr>
-      <w:r>
-        <w:rPr>
-          <w:sz w:val="18"/>
-          <w:szCs w:val="18"/>
-          <w:lang w:val="nl-NL"/>
-        </w:rPr>
-        <w:t>Wij willen een site inleveren die volledig werkt zonder fouten erin. Alle knoppen die we erin zetten moeten een functionerende eindbestemming hebben.</w:t>
-      </w:r>
-      <w:r>
-        <w:rPr>
-          <w:sz w:val="18"/>
-          <w:szCs w:val="18"/>
-          <w:lang w:val="nl-NL"/>
-        </w:rPr>
-        <w:t xml:space="preserve"> En er moeten geen ongewensten functoies inkomen</w:t>
-      </w:r>
-    </w:p>
-    <w:p>
-      <w:pPr>
+        <w:t>- Een werkende website</w:t>
+      </w:r>
+      <w:r>
+        <w:rPr>
+          <w:lang w:val="nl-NL"/>
+        </w:rPr>
+        <w:t xml:space="preserve"> </w:t>
+      </w:r>
+      <w:r>
         <w:rPr>
           <w:b/>
           <w:bCs/>
           <w:lang w:val="nl-NL"/>
         </w:rPr>
-      </w:pPr>
-      <w:r>
+        <w:t>naar wens van de klant</w:t>
+      </w:r>
+    </w:p>
+    <w:p>
+      <w:pPr>
+        <w:rPr>
+          <w:sz w:val="18"/>
+          <w:szCs w:val="18"/>
+          <w:lang w:val="nl-NL"/>
+        </w:rPr>
+      </w:pPr>
+      <w:r>
+        <w:rPr>
+          <w:sz w:val="18"/>
+          <w:szCs w:val="18"/>
+          <w:lang w:val="nl-NL"/>
+        </w:rPr>
+        <w:t>Wij willen een site inleveren die volledig werkt zonder fouten erin. Alle knoppen die we erin zetten moeten een functionerende eindbestemming hebben.</w:t>
+      </w:r>
+      <w:r>
+        <w:rPr>
+          <w:sz w:val="18"/>
+          <w:szCs w:val="18"/>
+          <w:lang w:val="nl-NL"/>
+        </w:rPr>
+        <w:t xml:space="preserve"> En er moeten geen ongewensten functies inkomen</w:t>
+      </w:r>
+      <w:r>
+        <w:rPr>
+          <w:sz w:val="18"/>
+          <w:szCs w:val="18"/>
+          <w:lang w:val="nl-NL"/>
+        </w:rPr>
+        <w:t xml:space="preserve">. Ook willen we zorgen dat alle pagina’s en links </w:t>
+      </w:r>
+      <w:r>
+        <w:rPr>
+          <w:sz w:val="18"/>
+          <w:szCs w:val="18"/>
+          <w:lang w:val="nl-NL"/>
+        </w:rPr>
+        <w:t>werken zoals de klant dit gewenst had.</w:t>
+      </w:r>
+    </w:p>
+    <w:p>
+      <w:pPr>
         <w:rPr>
           <w:b/>
           <w:bCs/>
           <w:lang w:val="nl-NL"/>
         </w:rPr>
-        <w:t xml:space="preserve">- </w:t>
-      </w:r>
+      </w:pPr>
       <w:r>
         <w:rPr>
           <w:b/>
           <w:bCs/>
           <w:lang w:val="nl-NL"/>
         </w:rPr>
-        <w:t>Klant afspraken nakomen</w:t>
-      </w:r>
-    </w:p>
-    <w:p>
-      <w:pPr>
-        <w:rPr>
-          <w:sz w:val="18"/>
-          <w:szCs w:val="18"/>
-          <w:lang w:val="nl-NL"/>
-        </w:rPr>
-      </w:pPr>
-      <w:r>
-        <w:rPr>
-          <w:sz w:val="18"/>
-          <w:szCs w:val="18"/>
-          <w:lang w:val="nl-NL"/>
-        </w:rPr>
-        <w:t>We willen een webiste maken met alle eisen die klant heeft gesteld en een product leveren met de kwaliteit die de klant van ons verwacht.</w:t>
-      </w:r>
-    </w:p>
-    <w:p>
-      <w:pPr>
+        <w:t xml:space="preserve">- </w:t>
+      </w:r>
+      <w:r>
         <w:rPr>
           <w:b/>
           <w:bCs/>
           <w:lang w:val="nl-NL"/>
         </w:rPr>
-      </w:pPr>
-      <w:r>
+        <w:t>Klant afspraken nakomen</w:t>
+      </w:r>
+    </w:p>
+    <w:p>
+      <w:pPr>
+        <w:rPr>
+          <w:sz w:val="18"/>
+          <w:szCs w:val="18"/>
+          <w:lang w:val="nl-NL"/>
+        </w:rPr>
+      </w:pPr>
+      <w:r>
+        <w:rPr>
+          <w:sz w:val="18"/>
+          <w:szCs w:val="18"/>
+          <w:lang w:val="nl-NL"/>
+        </w:rPr>
+        <w:t xml:space="preserve">We willen een </w:t>
+      </w:r>
+      <w:proofErr w:type="spellStart"/>
+      <w:r>
+        <w:rPr>
+          <w:sz w:val="18"/>
+          <w:szCs w:val="18"/>
+          <w:lang w:val="nl-NL"/>
+        </w:rPr>
+        <w:t>webiste</w:t>
+      </w:r>
+      <w:proofErr w:type="spellEnd"/>
+      <w:r>
+        <w:rPr>
+          <w:sz w:val="18"/>
+          <w:szCs w:val="18"/>
+          <w:lang w:val="nl-NL"/>
+        </w:rPr>
+        <w:t xml:space="preserve"> maken met alle eisen die klant heeft gesteld en een product leveren met de kwaliteit die de klant van ons verwacht.</w:t>
+      </w:r>
+    </w:p>
+    <w:p>
+      <w:pPr>
         <w:rPr>
           <w:b/>
           <w:bCs/>
           <w:lang w:val="nl-NL"/>
         </w:rPr>
-        <w:t xml:space="preserve">- Werkende </w:t>
-      </w:r>
+      </w:pPr>
       <w:r>
         <w:rPr>
           <w:b/>
           <w:bCs/>
           <w:lang w:val="nl-NL"/>
         </w:rPr>
-        <w:t>translate naar engelss</w:t>
-      </w:r>
-    </w:p>
-    <w:p>
-      <w:pPr>
-        <w:rPr>
-          <w:sz w:val="18"/>
-          <w:szCs w:val="18"/>
-          <w:lang w:val="nl-NL"/>
-        </w:rPr>
-      </w:pPr>
-      <w:r>
-        <w:rPr>
-          <w:sz w:val="18"/>
-          <w:szCs w:val="18"/>
-          <w:lang w:val="nl-NL"/>
-        </w:rPr>
-        <w:t>De klant heeft gevraagd om een translte naar engels op de pagina te krijgen en dit willen wij kunnen doen door google translate toe te voegen aan de website</w:t>
+        <w:t xml:space="preserve">- Werkende </w:t>
+      </w:r>
+      <w:r>
+        <w:rPr>
+          <w:b/>
+          <w:bCs/>
+          <w:lang w:val="nl-NL"/>
+        </w:rPr>
+        <w:t xml:space="preserve">translate naar </w:t>
+      </w:r>
+      <w:proofErr w:type="spellStart"/>
+      <w:r>
+        <w:rPr>
+          <w:b/>
+          <w:bCs/>
+          <w:lang w:val="nl-NL"/>
+        </w:rPr>
+        <w:t>engels</w:t>
+      </w:r>
+      <w:proofErr w:type="spellEnd"/>
+    </w:p>
+    <w:p>
+      <w:pPr>
+        <w:rPr>
+          <w:sz w:val="18"/>
+          <w:szCs w:val="18"/>
+          <w:lang w:val="nl-NL"/>
+        </w:rPr>
+      </w:pPr>
+      <w:r>
+        <w:rPr>
+          <w:sz w:val="18"/>
+          <w:szCs w:val="18"/>
+          <w:lang w:val="nl-NL"/>
+        </w:rPr>
+        <w:t xml:space="preserve">De klant heeft gevraagd om een </w:t>
+      </w:r>
+      <w:proofErr w:type="spellStart"/>
+      <w:r>
+        <w:rPr>
+          <w:sz w:val="18"/>
+          <w:szCs w:val="18"/>
+          <w:lang w:val="nl-NL"/>
+        </w:rPr>
+        <w:t>translte</w:t>
+      </w:r>
+      <w:proofErr w:type="spellEnd"/>
+      <w:r>
+        <w:rPr>
+          <w:sz w:val="18"/>
+          <w:szCs w:val="18"/>
+          <w:lang w:val="nl-NL"/>
+        </w:rPr>
+        <w:t xml:space="preserve"> naar </w:t>
+      </w:r>
+      <w:proofErr w:type="spellStart"/>
+      <w:r>
+        <w:rPr>
+          <w:sz w:val="18"/>
+          <w:szCs w:val="18"/>
+          <w:lang w:val="nl-NL"/>
+        </w:rPr>
+        <w:t>engels</w:t>
+      </w:r>
+      <w:proofErr w:type="spellEnd"/>
+      <w:r>
+        <w:rPr>
+          <w:sz w:val="18"/>
+          <w:szCs w:val="18"/>
+          <w:lang w:val="nl-NL"/>
+        </w:rPr>
+        <w:t xml:space="preserve"> op de pagina te krijgen en dit willen wij kunnen doen door google translate toe te voegen aan de website</w:t>
       </w:r>
       <w:r>
         <w:rPr>
@@ -2960,57 +4254,129 @@
           <w:bCs/>
           <w:lang w:val="nl-NL"/>
         </w:rPr>
-        <w:t>Moderne Layout</w:t>
-      </w:r>
-    </w:p>
-    <w:p>
-      <w:pPr>
-        <w:rPr>
-          <w:sz w:val="18"/>
-          <w:szCs w:val="18"/>
-          <w:lang w:val="nl-NL"/>
-        </w:rPr>
-      </w:pPr>
-      <w:r>
-        <w:rPr>
-          <w:sz w:val="18"/>
-          <w:szCs w:val="18"/>
-          <w:lang w:val="nl-NL"/>
-        </w:rPr>
-        <w:t>De klant vroeg om een strake moderne layout die wij dus ook willen overbrengen</w:t>
-      </w:r>
-      <w:r>
-        <w:rPr>
-          <w:sz w:val="18"/>
-          <w:szCs w:val="18"/>
-          <w:lang w:val="nl-NL"/>
-        </w:rPr>
-        <w:t xml:space="preserve"> en willen laten zien op de site.</w:t>
-      </w:r>
-    </w:p>
-    <w:p>
-      <w:pPr>
+        <w:t xml:space="preserve">Moderne </w:t>
+      </w:r>
+      <w:proofErr w:type="spellStart"/>
+      <w:r>
         <w:rPr>
           <w:b/>
           <w:bCs/>
           <w:lang w:val="nl-NL"/>
         </w:rPr>
-      </w:pPr>
-      <w:r>
+        <w:t>Layout</w:t>
+      </w:r>
+      <w:proofErr w:type="spellEnd"/>
+    </w:p>
+    <w:p>
+      <w:pPr>
+        <w:rPr>
+          <w:sz w:val="18"/>
+          <w:szCs w:val="18"/>
+          <w:lang w:val="nl-NL"/>
+        </w:rPr>
+      </w:pPr>
+      <w:r>
+        <w:rPr>
+          <w:sz w:val="18"/>
+          <w:szCs w:val="18"/>
+          <w:lang w:val="nl-NL"/>
+        </w:rPr>
+        <w:t xml:space="preserve">De klant vroeg om een </w:t>
+      </w:r>
+      <w:proofErr w:type="spellStart"/>
+      <w:r>
+        <w:rPr>
+          <w:sz w:val="18"/>
+          <w:szCs w:val="18"/>
+          <w:lang w:val="nl-NL"/>
+        </w:rPr>
+        <w:t>strake</w:t>
+      </w:r>
+      <w:proofErr w:type="spellEnd"/>
+      <w:r>
+        <w:rPr>
+          <w:sz w:val="18"/>
+          <w:szCs w:val="18"/>
+          <w:lang w:val="nl-NL"/>
+        </w:rPr>
+        <w:t xml:space="preserve"> moderne </w:t>
+      </w:r>
+      <w:proofErr w:type="spellStart"/>
+      <w:r>
+        <w:rPr>
+          <w:sz w:val="18"/>
+          <w:szCs w:val="18"/>
+          <w:lang w:val="nl-NL"/>
+        </w:rPr>
+        <w:t>layout</w:t>
+      </w:r>
+      <w:proofErr w:type="spellEnd"/>
+      <w:r>
+        <w:rPr>
+          <w:sz w:val="18"/>
+          <w:szCs w:val="18"/>
+          <w:lang w:val="nl-NL"/>
+        </w:rPr>
+        <w:t xml:space="preserve"> die wij dus ook willen overbrengen</w:t>
+      </w:r>
+      <w:r>
+        <w:rPr>
+          <w:sz w:val="18"/>
+          <w:szCs w:val="18"/>
+          <w:lang w:val="nl-NL"/>
+        </w:rPr>
+        <w:t xml:space="preserve"> en willen laten zien op de site.</w:t>
+      </w:r>
+      <w:r>
+        <w:rPr>
+          <w:sz w:val="18"/>
+          <w:szCs w:val="18"/>
+          <w:lang w:val="nl-NL"/>
+        </w:rPr>
+        <w:t xml:space="preserve"> Dus dit gaan we toepassen op </w:t>
+      </w:r>
+      <w:r>
+        <w:rPr>
+          <w:sz w:val="18"/>
+          <w:szCs w:val="18"/>
+          <w:lang w:val="nl-NL"/>
+        </w:rPr>
+        <w:t>onze site door middel van een goed verzorgd kleuren pallet dat we hebben laten zien in het moodboard</w:t>
+      </w:r>
+    </w:p>
+    <w:p>
+      <w:pPr>
         <w:rPr>
           <w:b/>
           <w:bCs/>
           <w:lang w:val="nl-NL"/>
         </w:rPr>
-        <w:t xml:space="preserve">- </w:t>
-      </w:r>
+      </w:pPr>
       <w:r>
         <w:rPr>
           <w:b/>
           <w:bCs/>
           <w:lang w:val="nl-NL"/>
         </w:rPr>
-        <w:t>Loading screen tijdens laden nieuwe pagina</w:t>
+        <w:t xml:space="preserve">- </w:t>
+      </w:r>
+      <w:proofErr w:type="spellStart"/>
+      <w:r>
+        <w:rPr>
+          <w:b/>
+          <w:bCs/>
+          <w:lang w:val="nl-NL"/>
+        </w:rPr>
+        <w:t>Loading</w:t>
+      </w:r>
+      <w:proofErr w:type="spellEnd"/>
+      <w:r>
+        <w:rPr>
+          <w:b/>
+          <w:bCs/>
+          <w:lang w:val="nl-NL"/>
+        </w:rPr>
+        <w:t xml:space="preserve"> screen tijdens laden nieuwe pagina</w:t>
       </w:r>
     </w:p>
     <w:p>
@@ -3029,13 +4395,23 @@
         </w:rPr>
         <w:t xml:space="preserve">Als je naar een nieuwe (HTML) pagina gaat dan is er een </w:t>
       </w:r>
-      <w:r>
-        <w:rPr>
-          <w:sz w:val="18"/>
-          <w:szCs w:val="18"/>
-          <w:lang w:val="nl-NL"/>
-        </w:rPr>
-        <w:t>loading screen waardoor je niet naar een lege pagina hoeft te kijken terwijl je wacht.</w:t>
+      <w:proofErr w:type="spellStart"/>
+      <w:r>
+        <w:rPr>
+          <w:sz w:val="18"/>
+          <w:szCs w:val="18"/>
+          <w:lang w:val="nl-NL"/>
+        </w:rPr>
+        <w:t>loading</w:t>
+      </w:r>
+      <w:proofErr w:type="spellEnd"/>
+      <w:r>
+        <w:rPr>
+          <w:sz w:val="18"/>
+          <w:szCs w:val="18"/>
+          <w:lang w:val="nl-NL"/>
+        </w:rPr>
+        <w:t xml:space="preserve"> screen waardoor je niet naar een lege pagina hoeft te kijken terwijl je wacht.</w:t>
       </w:r>
     </w:p>
     <w:p>
@@ -3152,7 +4528,6 @@
           <w:szCs w:val="72"/>
           <w:lang w:val="nl-NL"/>
         </w:rPr>
-        <w:lastRenderedPageBreak/>
         <w:t>Taken</w:t>
       </w:r>
       <w:bookmarkEnd w:id="7"/>
@@ -3193,46 +4568,104 @@
         <w:rPr>
           <w:lang w:val="nl-NL"/>
         </w:rPr>
-        <w:t>- Maken van Github register</w:t>
-      </w:r>
-      <w:r>
-        <w:rPr>
-          <w:lang w:val="nl-NL"/>
-        </w:rPr>
-        <w:t xml:space="preserve"> – Het maken van een Github register waar alle leden bij kunnen</w:t>
-      </w:r>
-    </w:p>
-    <w:p>
-      <w:pPr>
-        <w:rPr>
-          <w:lang w:val="nl-NL"/>
-        </w:rPr>
-      </w:pPr>
-      <w:r>
-        <w:rPr>
-          <w:lang w:val="nl-NL"/>
-        </w:rPr>
-        <w:t>- de basis bestanden in Github zetten</w:t>
-      </w:r>
-      <w:r>
-        <w:rPr>
-          <w:lang w:val="nl-NL"/>
-        </w:rPr>
-        <w:t xml:space="preserve"> – alle bestanden die we nodig hebben in Github zetten zodat iedereen erbij kan </w:t>
-      </w:r>
-    </w:p>
-    <w:p>
-      <w:pPr>
-        <w:rPr>
-          <w:lang w:val="nl-NL"/>
-        </w:rPr>
-      </w:pPr>
+        <w:t xml:space="preserve">- Maken van </w:t>
+      </w:r>
+      <w:proofErr w:type="spellStart"/>
+      <w:r>
+        <w:rPr>
+          <w:lang w:val="nl-NL"/>
+        </w:rPr>
+        <w:t>Github</w:t>
+      </w:r>
+      <w:proofErr w:type="spellEnd"/>
+      <w:r>
+        <w:rPr>
+          <w:lang w:val="nl-NL"/>
+        </w:rPr>
+        <w:t xml:space="preserve"> register</w:t>
+      </w:r>
+      <w:r>
+        <w:rPr>
+          <w:lang w:val="nl-NL"/>
+        </w:rPr>
+        <w:t xml:space="preserve"> – Het maken van een </w:t>
+      </w:r>
+      <w:proofErr w:type="spellStart"/>
+      <w:r>
+        <w:rPr>
+          <w:lang w:val="nl-NL"/>
+        </w:rPr>
+        <w:t>Github</w:t>
+      </w:r>
+      <w:proofErr w:type="spellEnd"/>
+      <w:r>
+        <w:rPr>
+          <w:lang w:val="nl-NL"/>
+        </w:rPr>
+        <w:t xml:space="preserve"> register waar alle leden bij kunnen</w:t>
+      </w:r>
+    </w:p>
+    <w:p>
+      <w:pPr>
+        <w:rPr>
+          <w:lang w:val="nl-NL"/>
+        </w:rPr>
+      </w:pPr>
+      <w:r>
+        <w:rPr>
+          <w:lang w:val="nl-NL"/>
+        </w:rPr>
+        <w:t xml:space="preserve">- de basis bestanden in </w:t>
+      </w:r>
+      <w:proofErr w:type="spellStart"/>
+      <w:r>
+        <w:rPr>
+          <w:lang w:val="nl-NL"/>
+        </w:rPr>
+        <w:t>Github</w:t>
+      </w:r>
+      <w:proofErr w:type="spellEnd"/>
+      <w:r>
+        <w:rPr>
+          <w:lang w:val="nl-NL"/>
+        </w:rPr>
+        <w:t xml:space="preserve"> zetten</w:t>
+      </w:r>
+      <w:r>
+        <w:rPr>
+          <w:lang w:val="nl-NL"/>
+        </w:rPr>
+        <w:t xml:space="preserve"> – alle bestanden die we nodig hebben in </w:t>
+      </w:r>
+      <w:proofErr w:type="spellStart"/>
+      <w:r>
+        <w:rPr>
+          <w:lang w:val="nl-NL"/>
+        </w:rPr>
+        <w:t>Github</w:t>
+      </w:r>
+      <w:proofErr w:type="spellEnd"/>
+      <w:r>
+        <w:rPr>
+          <w:lang w:val="nl-NL"/>
+        </w:rPr>
+        <w:t xml:space="preserve"> zetten zodat iedereen erbij kan </w:t>
+      </w:r>
+    </w:p>
+    <w:p>
+      <w:pPr>
+        <w:rPr>
+          <w:lang w:val="nl-NL"/>
+        </w:rPr>
+      </w:pPr>
+      <w:proofErr w:type="spellStart"/>
       <w:r>
         <w:rPr>
           <w:lang w:val="nl-NL"/>
         </w:rPr>
         <w:t>Mika</w:t>
       </w:r>
+      <w:proofErr w:type="spellEnd"/>
     </w:p>
     <w:p>
       <w:pPr>
@@ -3269,8 +4702,16 @@
         <w:rPr>
           <w:lang w:val="nl-NL"/>
         </w:rPr>
-        <w:t>- mee helpen met de basis layout</w:t>
-      </w:r>
+        <w:t xml:space="preserve">- mee helpen met de basis </w:t>
+      </w:r>
+      <w:proofErr w:type="spellStart"/>
+      <w:r>
+        <w:rPr>
+          <w:lang w:val="nl-NL"/>
+        </w:rPr>
+        <w:t>layout</w:t>
+      </w:r>
+      <w:proofErr w:type="spellEnd"/>
     </w:p>
     <w:p>
       <w:pPr>
@@ -3321,8 +4762,16 @@
         <w:rPr>
           <w:lang w:val="nl-NL"/>
         </w:rPr>
-        <w:t>- mee helpen met basis layout</w:t>
-      </w:r>
+        <w:t xml:space="preserve">- mee helpen met basis </w:t>
+      </w:r>
+      <w:proofErr w:type="spellStart"/>
+      <w:r>
+        <w:rPr>
+          <w:lang w:val="nl-NL"/>
+        </w:rPr>
+        <w:t>layout</w:t>
+      </w:r>
+      <w:proofErr w:type="spellEnd"/>
     </w:p>
     <w:p>
       <w:pPr>
@@ -3505,7 +4954,6 @@
           <w:szCs w:val="72"/>
           <w:lang w:val="nl-NL"/>
         </w:rPr>
-        <w:lastRenderedPageBreak/>
         <w:t>P</w:t>
       </w:r>
       <w:r>
@@ -4172,7 +5620,23 @@
           <w:rFonts w:ascii="AppleSystemUIFont" w:hAnsi="AppleSystemUIFont" w:cs="AppleSystemUIFont"/>
           <w:lang w:val="nl-NL"/>
         </w:rPr>
-        <w:t>(Mika) 2 weken max</w:t>
+        <w:t>(</w:t>
+      </w:r>
+      <w:proofErr w:type="spellStart"/>
+      <w:r>
+        <w:rPr>
+          <w:rFonts w:ascii="AppleSystemUIFont" w:hAnsi="AppleSystemUIFont" w:cs="AppleSystemUIFont"/>
+          <w:lang w:val="nl-NL"/>
+        </w:rPr>
+        <w:t>Mika</w:t>
+      </w:r>
+      <w:proofErr w:type="spellEnd"/>
+      <w:r>
+        <w:rPr>
+          <w:rFonts w:ascii="AppleSystemUIFont" w:hAnsi="AppleSystemUIFont" w:cs="AppleSystemUIFont"/>
+          <w:lang w:val="nl-NL"/>
+        </w:rPr>
+        <w:t>) 2 weken max</w:t>
       </w:r>
     </w:p>
     <w:p>
@@ -4288,7 +5752,14 @@
         <w:rPr>
           <w:lang w:val="nl-NL"/>
         </w:rPr>
-        <w:t xml:space="preserve"> en wat iemand nog niet kan zodat we allemaal wat nieuws leren maar toch blijven herhalen wat we wel al kunnen zodat het voor ons allemaal ook een chall</w:t>
+        <w:t xml:space="preserve"> en wat iemand nog niet kan zodat we allemaal wat nieuws leren maar toch blijven herhalen wat we wel al kunnen zodat het voor ons allemaal ook een </w:t>
+      </w:r>
+      <w:proofErr w:type="spellStart"/>
+      <w:r>
+        <w:rPr>
+          <w:lang w:val="nl-NL"/>
+        </w:rPr>
+        <w:t>chall</w:t>
       </w:r>
       <w:r>
         <w:rPr>
@@ -4300,14 +5771,49 @@
         <w:rPr>
           <w:lang w:val="nl-NL"/>
         </w:rPr>
-        <w:t>nge is.</w:t>
+        <w:t>nge</w:t>
+      </w:r>
+      <w:proofErr w:type="spellEnd"/>
+      <w:r>
+        <w:rPr>
+          <w:lang w:val="nl-NL"/>
+        </w:rPr>
+        <w:t xml:space="preserve"> is.</w:t>
       </w:r>
       <w:r>
         <w:rPr>
           <w:lang w:val="nl-NL"/>
         </w:rPr>
         <w:br/>
-        <w:t>We hebben elkaar daarom ook extra de tijd geven zodat we goed rekenening kunnen houwden met elkaar en er niet te veel druk op elkaar staat</w:t>
+        <w:t xml:space="preserve">We hebben elkaar daarom ook extra de tijd geven zodat we goed </w:t>
+      </w:r>
+      <w:proofErr w:type="spellStart"/>
+      <w:r>
+        <w:rPr>
+          <w:lang w:val="nl-NL"/>
+        </w:rPr>
+        <w:t>rekenening</w:t>
+      </w:r>
+      <w:proofErr w:type="spellEnd"/>
+      <w:r>
+        <w:rPr>
+          <w:lang w:val="nl-NL"/>
+        </w:rPr>
+        <w:t xml:space="preserve"> kunnen </w:t>
+      </w:r>
+      <w:proofErr w:type="spellStart"/>
+      <w:r>
+        <w:rPr>
+          <w:lang w:val="nl-NL"/>
+        </w:rPr>
+        <w:t>houwden</w:t>
+      </w:r>
+      <w:proofErr w:type="spellEnd"/>
+      <w:r>
+        <w:rPr>
+          <w:lang w:val="nl-NL"/>
+        </w:rPr>
+        <w:t xml:space="preserve"> met elkaar en er niet te veel druk op elkaar staat</w:t>
       </w:r>
       <w:r>
         <w:rPr>
@@ -4352,6 +5858,7 @@
         </w:rPr>
       </w:pPr>
       <w:bookmarkStart w:id="9" w:name="_Toc116631228"/>
+      <w:proofErr w:type="spellStart"/>
       <w:r>
         <w:rPr>
           <w:sz w:val="72"/>
@@ -4362,18 +5869,33 @@
         <w:t>Github</w:t>
       </w:r>
       <w:bookmarkEnd w:id="9"/>
-    </w:p>
-    <w:p>
-      <w:pPr>
-        <w:rPr>
-          <w:lang w:val="nl-NL"/>
-        </w:rPr>
-      </w:pPr>
-      <w:r>
-        <w:rPr>
-          <w:lang w:val="nl-NL"/>
-        </w:rPr>
-        <w:t xml:space="preserve">De github naar onze site en alle andere bestanden is </w:t>
+      <w:proofErr w:type="spellEnd"/>
+    </w:p>
+    <w:p>
+      <w:pPr>
+        <w:rPr>
+          <w:lang w:val="nl-NL"/>
+        </w:rPr>
+      </w:pPr>
+      <w:r>
+        <w:rPr>
+          <w:lang w:val="nl-NL"/>
+        </w:rPr>
+        <w:t xml:space="preserve">De </w:t>
+      </w:r>
+      <w:proofErr w:type="spellStart"/>
+      <w:r>
+        <w:rPr>
+          <w:lang w:val="nl-NL"/>
+        </w:rPr>
+        <w:t>github</w:t>
+      </w:r>
+      <w:proofErr w:type="spellEnd"/>
+      <w:r>
+        <w:rPr>
+          <w:lang w:val="nl-NL"/>
+        </w:rPr>
+        <w:t xml:space="preserve"> naar onze site en alle andere bestanden is </w:t>
       </w:r>
       <w:r>
         <w:rPr>
@@ -4699,6 +6221,7 @@
         <w:docPartUnique/>
       </w:docPartObj>
     </w:sdtPr>
+    <w:sdtEndPr/>
     <w:sdtContent>
       <w:p>
         <w:pPr>

</xml_diff>